<commit_message>
Service manual updates #version-46
See here for detailed changes:
https://github.com/alphagov/government-service-design-manual/compare/version-45…version-46
</commit_message>
<xml_diff>
--- a/public/service-manual/the-team/recruitment/Technicalarchitect-generic.docx
+++ b/public/service-manual/the-team/recruitment/Technicalarchitect-generic.docx
@@ -7,19 +7,31 @@
       <w:pPr>
         <w:pStyle w:val="Heading6"/>
         <w:ind w:firstLine="0"/>
+        <w:contextualSpacing w:val="0"/>
         <w:jc w:val="left"/>
       </w:pPr>
       <w:r>
         <w:rPr>
           <w:rFonts w:cs="Arial" w:hAnsi="Arial" w:eastAsia="Arial" w:ascii="Arial"/>
+          <w:b w:val="1"/>
           <w:sz w:val="32"/>
+          <w:vertAlign w:val="baseline"/>
           <w:rtl w:val="0"/>
         </w:rPr>
         <w:t xml:space="preserve">Technical Architect </w:t>
       </w:r>
-    </w:p>
-    <w:p>
-      <w:pPr/>
+      <w:r>
+        <w:rPr>
+          <w:rtl w:val="0"/>
+        </w:rPr>
+      </w:r>
+    </w:p>
+    <w:p>
+      <w:pPr>
+        <w:spacing w:lineRule="auto" w:after="0" w:line="240" w:before="0"/>
+        <w:ind w:firstLine="0"/>
+        <w:contextualSpacing w:val="0"/>
+      </w:pPr>
       <w:r>
         <w:rPr>
           <w:rtl w:val="0"/>
@@ -30,6 +42,7 @@
       <w:pPr>
         <w:pStyle w:val="Heading6"/>
         <w:ind w:firstLine="0"/>
+        <w:contextualSpacing w:val="0"/>
         <w:jc w:val="left"/>
       </w:pPr>
       <w:r>
@@ -47,7 +60,6 @@
         <w:rPr>
           <w:rFonts w:cs="Arial" w:hAnsi="Arial" w:eastAsia="Arial" w:ascii="Arial"/>
           <w:b w:val="0"/>
-          <w:color w:val="000000"/>
           <w:sz w:val="24"/>
           <w:vertAlign w:val="baseline"/>
           <w:rtl w:val="0"/>
@@ -69,7 +81,6 @@
         <w:rPr>
           <w:rFonts w:cs="Arial" w:hAnsi="Arial" w:eastAsia="Arial" w:ascii="Arial"/>
           <w:b w:val="0"/>
-          <w:color w:val="000000"/>
           <w:sz w:val="24"/>
           <w:vertAlign w:val="baseline"/>
           <w:rtl w:val="0"/>
@@ -86,18 +97,20 @@
       <w:pPr>
         <w:spacing w:lineRule="auto" w:after="0" w:line="240" w:before="0"/>
         <w:ind w:firstLine="0"/>
-        <w:jc w:val="both"/>
-      </w:pPr>
-      <w:r>
-        <w:rPr>
-          <w:rtl w:val="0"/>
-        </w:rPr>
-      </w:r>
-    </w:p>
-    <w:p>
-      <w:pPr>
-        <w:spacing w:lineRule="auto" w:after="0" w:line="240" w:before="0"/>
-        <w:ind w:firstLine="0"/>
+        <w:contextualSpacing w:val="0"/>
+        <w:jc w:val="both"/>
+      </w:pPr>
+      <w:r>
+        <w:rPr>
+          <w:rtl w:val="0"/>
+        </w:rPr>
+      </w:r>
+    </w:p>
+    <w:p>
+      <w:pPr>
+        <w:spacing w:lineRule="auto" w:after="0" w:line="240" w:before="0"/>
+        <w:ind w:firstLine="0"/>
+        <w:contextualSpacing w:val="0"/>
         <w:jc w:val="both"/>
       </w:pPr>
       <w:r>
@@ -120,18 +133,20 @@
       <w:pPr>
         <w:spacing w:lineRule="auto" w:after="0" w:line="240" w:before="0"/>
         <w:ind w:firstLine="0"/>
-        <w:jc w:val="both"/>
-      </w:pPr>
-      <w:r>
-        <w:rPr>
-          <w:rtl w:val="0"/>
-        </w:rPr>
-      </w:r>
-    </w:p>
-    <w:p>
-      <w:pPr>
-        <w:spacing w:lineRule="auto" w:after="0" w:line="240" w:before="0"/>
-        <w:ind w:firstLine="0"/>
+        <w:contextualSpacing w:val="0"/>
+        <w:jc w:val="both"/>
+      </w:pPr>
+      <w:r>
+        <w:rPr>
+          <w:rtl w:val="0"/>
+        </w:rPr>
+      </w:r>
+    </w:p>
+    <w:p>
+      <w:pPr>
+        <w:spacing w:lineRule="auto" w:after="0" w:line="240" w:before="0"/>
+        <w:ind w:firstLine="0"/>
+        <w:contextualSpacing w:val="0"/>
         <w:jc w:val="both"/>
       </w:pPr>
       <w:r>
@@ -154,22 +169,25 @@
       <w:pPr>
         <w:spacing w:lineRule="auto" w:after="0" w:line="240" w:before="0"/>
         <w:ind w:firstLine="0"/>
-        <w:jc w:val="both"/>
-      </w:pPr>
-      <w:r>
-        <w:rPr>
-          <w:rtl w:val="0"/>
-        </w:rPr>
-      </w:r>
-    </w:p>
-    <w:p>
-      <w:pPr>
-        <w:spacing w:lineRule="auto" w:after="0" w:line="240" w:before="0"/>
-        <w:ind w:firstLine="0"/>
-      </w:pPr>
-      <w:r>
-        <w:rPr>
-          <w:rFonts w:cs="Arial" w:hAnsi="Arial" w:eastAsia="Arial" w:ascii="Arial"/>
+        <w:contextualSpacing w:val="0"/>
+        <w:jc w:val="both"/>
+      </w:pPr>
+      <w:r>
+        <w:rPr>
+          <w:rtl w:val="0"/>
+        </w:rPr>
+      </w:r>
+    </w:p>
+    <w:p>
+      <w:pPr>
+        <w:spacing w:lineRule="auto" w:after="0" w:line="240" w:before="0"/>
+        <w:ind w:firstLine="0"/>
+        <w:contextualSpacing w:val="0"/>
+      </w:pPr>
+      <w:r>
+        <w:rPr>
+          <w:rFonts w:cs="Arial" w:hAnsi="Arial" w:eastAsia="Arial" w:ascii="Arial"/>
+          <w:b w:val="1"/>
           <w:color w:val="000000"/>
           <w:sz w:val="24"/>
           <w:vertAlign w:val="baseline"/>
@@ -187,21 +205,23 @@
       <w:pPr>
         <w:spacing w:lineRule="auto" w:after="0" w:line="240" w:before="0"/>
         <w:ind w:firstLine="0"/>
-      </w:pPr>
-      <w:r>
-        <w:rPr>
-          <w:rtl w:val="0"/>
-        </w:rPr>
-      </w:r>
-    </w:p>
-    <w:p>
-      <w:pPr>
-        <w:numPr>
-          <w:ilvl w:val="0"/>
-          <w:numId w:val="2"/>
-        </w:numPr>
-        <w:spacing w:lineRule="auto" w:after="0" w:line="240" w:before="0"/>
-        <w:ind w:left="720" w:hanging="358"/>
+        <w:contextualSpacing w:val="0"/>
+      </w:pPr>
+      <w:r>
+        <w:rPr>
+          <w:rtl w:val="0"/>
+        </w:rPr>
+      </w:r>
+    </w:p>
+    <w:p>
+      <w:pPr>
+        <w:numPr>
+          <w:ilvl w:val="0"/>
+          <w:numId w:val="3"/>
+        </w:numPr>
+        <w:spacing w:lineRule="auto" w:after="0" w:line="240" w:before="0"/>
+        <w:ind w:left="714" w:hanging="356"/>
+        <w:rPr/>
       </w:pPr>
       <w:r>
         <w:rPr>
@@ -223,7 +243,7 @@
       <w:pPr>
         <w:numPr>
           <w:ilvl w:val="0"/>
-          <w:numId w:val="2"/>
+          <w:numId w:val="3"/>
         </w:numPr>
         <w:tabs>
           <w:tab w:val="left" w:pos="360"/>
@@ -244,8 +264,9 @@
           <w:tab w:val="left" w:pos="9071"/>
         </w:tabs>
         <w:spacing w:lineRule="auto" w:after="0" w:line="240" w:before="0"/>
-        <w:ind w:left="720" w:hanging="358"/>
-        <w:jc w:val="both"/>
+        <w:ind w:left="714" w:hanging="356"/>
+        <w:jc w:val="both"/>
+        <w:rPr/>
       </w:pPr>
       <w:r>
         <w:rPr>
@@ -267,7 +288,7 @@
       <w:pPr>
         <w:numPr>
           <w:ilvl w:val="0"/>
-          <w:numId w:val="2"/>
+          <w:numId w:val="3"/>
         </w:numPr>
         <w:tabs>
           <w:tab w:val="left" w:pos="360"/>
@@ -288,8 +309,9 @@
           <w:tab w:val="left" w:pos="9071"/>
         </w:tabs>
         <w:spacing w:lineRule="auto" w:after="0" w:line="240" w:before="0"/>
-        <w:ind w:left="720" w:hanging="358"/>
-        <w:jc w:val="both"/>
+        <w:ind w:left="714" w:hanging="356"/>
+        <w:jc w:val="both"/>
+        <w:rPr/>
       </w:pPr>
       <w:r>
         <w:rPr>
@@ -311,11 +333,12 @@
       <w:pPr>
         <w:numPr>
           <w:ilvl w:val="0"/>
-          <w:numId w:val="2"/>
-        </w:numPr>
-        <w:spacing w:lineRule="auto" w:after="0" w:line="240" w:before="0"/>
-        <w:ind w:left="720" w:hanging="358"/>
-        <w:jc w:val="both"/>
+          <w:numId w:val="3"/>
+        </w:numPr>
+        <w:spacing w:lineRule="auto" w:after="0" w:line="240" w:before="0"/>
+        <w:ind w:left="714" w:hanging="356"/>
+        <w:jc w:val="both"/>
+        <w:rPr/>
       </w:pPr>
       <w:r>
         <w:rPr>
@@ -337,11 +360,12 @@
       <w:pPr>
         <w:numPr>
           <w:ilvl w:val="0"/>
-          <w:numId w:val="2"/>
-        </w:numPr>
-        <w:spacing w:lineRule="auto" w:after="0" w:line="240" w:before="0"/>
-        <w:ind w:left="720" w:hanging="358"/>
-        <w:jc w:val="both"/>
+          <w:numId w:val="3"/>
+        </w:numPr>
+        <w:spacing w:lineRule="auto" w:after="0" w:line="240" w:before="0"/>
+        <w:ind w:left="714" w:hanging="356"/>
+        <w:jc w:val="both"/>
+        <w:rPr/>
       </w:pPr>
       <w:r>
         <w:rPr>
@@ -363,11 +387,12 @@
       <w:pPr>
         <w:numPr>
           <w:ilvl w:val="0"/>
-          <w:numId w:val="2"/>
-        </w:numPr>
-        <w:spacing w:lineRule="auto" w:after="0" w:line="240" w:before="0"/>
-        <w:ind w:left="720" w:hanging="358"/>
-        <w:jc w:val="both"/>
+          <w:numId w:val="3"/>
+        </w:numPr>
+        <w:spacing w:lineRule="auto" w:after="0" w:line="240" w:before="0"/>
+        <w:ind w:left="714" w:hanging="356"/>
+        <w:jc w:val="both"/>
+        <w:rPr/>
       </w:pPr>
       <w:r>
         <w:rPr>
@@ -389,11 +414,12 @@
       <w:pPr>
         <w:numPr>
           <w:ilvl w:val="0"/>
-          <w:numId w:val="2"/>
-        </w:numPr>
-        <w:spacing w:lineRule="auto" w:after="0" w:line="240" w:before="0"/>
-        <w:ind w:left="720" w:hanging="358"/>
-        <w:jc w:val="both"/>
+          <w:numId w:val="3"/>
+        </w:numPr>
+        <w:spacing w:lineRule="auto" w:after="0" w:line="240" w:before="0"/>
+        <w:ind w:left="714" w:hanging="356"/>
+        <w:jc w:val="both"/>
+        <w:rPr/>
       </w:pPr>
       <w:r>
         <w:rPr>
@@ -415,11 +441,12 @@
       <w:pPr>
         <w:numPr>
           <w:ilvl w:val="0"/>
-          <w:numId w:val="2"/>
-        </w:numPr>
-        <w:spacing w:lineRule="auto" w:after="0" w:line="240" w:before="0"/>
-        <w:ind w:left="720" w:hanging="358"/>
-        <w:jc w:val="both"/>
+          <w:numId w:val="3"/>
+        </w:numPr>
+        <w:spacing w:lineRule="auto" w:after="0" w:line="240" w:before="0"/>
+        <w:ind w:left="714" w:hanging="356"/>
+        <w:jc w:val="both"/>
+        <w:rPr/>
       </w:pPr>
       <w:r>
         <w:rPr>
@@ -441,11 +468,12 @@
       <w:pPr>
         <w:numPr>
           <w:ilvl w:val="0"/>
-          <w:numId w:val="2"/>
-        </w:numPr>
-        <w:spacing w:lineRule="auto" w:after="0" w:line="240" w:before="0"/>
-        <w:ind w:left="720" w:hanging="358"/>
-        <w:jc w:val="both"/>
+          <w:numId w:val="3"/>
+        </w:numPr>
+        <w:spacing w:lineRule="auto" w:after="0" w:line="240" w:before="0"/>
+        <w:ind w:left="714" w:hanging="356"/>
+        <w:jc w:val="both"/>
+        <w:rPr/>
       </w:pPr>
       <w:r>
         <w:rPr>
@@ -467,11 +495,12 @@
       <w:pPr>
         <w:numPr>
           <w:ilvl w:val="0"/>
-          <w:numId w:val="2"/>
-        </w:numPr>
-        <w:spacing w:lineRule="auto" w:after="0" w:line="240" w:before="0"/>
-        <w:ind w:left="720" w:hanging="358"/>
-        <w:jc w:val="both"/>
+          <w:numId w:val="3"/>
+        </w:numPr>
+        <w:spacing w:lineRule="auto" w:after="0" w:line="240" w:before="0"/>
+        <w:ind w:left="714" w:hanging="356"/>
+        <w:jc w:val="both"/>
+        <w:rPr/>
       </w:pPr>
       <w:r>
         <w:rPr>
@@ -493,16 +522,19 @@
       <w:pPr>
         <w:pStyle w:val="Heading5"/>
         <w:ind w:firstLine="0"/>
-      </w:pPr>
-      <w:r>
-        <w:rPr>
-          <w:rtl w:val="0"/>
-        </w:rPr>
-      </w:r>
-    </w:p>
-    <w:p>
-      <w:pPr>
-        <w:ind w:firstLine="0"/>
+        <w:contextualSpacing w:val="0"/>
+      </w:pPr>
+      <w:r>
+        <w:rPr>
+          <w:rtl w:val="0"/>
+        </w:rPr>
+      </w:r>
+    </w:p>
+    <w:p>
+      <w:pPr>
+        <w:spacing w:lineRule="auto" w:after="0" w:line="240" w:before="0"/>
+        <w:ind w:firstLine="0"/>
+        <w:contextualSpacing w:val="0"/>
       </w:pPr>
       <w:r>
         <w:rPr>
@@ -514,6 +546,7 @@
       <w:pPr>
         <w:spacing w:lineRule="auto" w:after="100" w:line="240" w:before="100"/>
         <w:ind w:firstLine="0"/>
+        <w:contextualSpacing w:val="0"/>
         <w:jc w:val="both"/>
       </w:pPr>
       <w:r>
@@ -526,17 +559,59 @@
       <w:pPr>
         <w:spacing w:lineRule="auto" w:after="100" w:line="240" w:before="100"/>
         <w:ind w:firstLine="0"/>
-        <w:jc w:val="both"/>
-      </w:pPr>
-      <w:r>
-        <w:rPr>
-          <w:rtl w:val="0"/>
-        </w:rPr>
-      </w:r>
-    </w:p>
-    <w:p>
-      <w:pPr>
-        <w:ind w:firstLine="0"/>
+        <w:contextualSpacing w:val="0"/>
+        <w:jc w:val="both"/>
+      </w:pPr>
+      <w:r>
+        <w:rPr>
+          <w:rtl w:val="0"/>
+        </w:rPr>
+      </w:r>
+    </w:p>
+    <w:p>
+      <w:pPr>
+        <w:spacing w:lineRule="auto" w:after="100" w:line="240" w:before="100"/>
+        <w:ind w:firstLine="0"/>
+        <w:contextualSpacing w:val="0"/>
+        <w:jc w:val="both"/>
+      </w:pPr>
+      <w:r>
+        <w:rPr>
+          <w:rtl w:val="0"/>
+        </w:rPr>
+      </w:r>
+    </w:p>
+    <w:p>
+      <w:pPr>
+        <w:spacing w:lineRule="auto" w:after="100" w:line="240" w:before="100"/>
+        <w:ind w:firstLine="0"/>
+        <w:contextualSpacing w:val="0"/>
+        <w:jc w:val="both"/>
+      </w:pPr>
+      <w:r>
+        <w:rPr>
+          <w:rtl w:val="0"/>
+        </w:rPr>
+      </w:r>
+    </w:p>
+    <w:p>
+      <w:pPr>
+        <w:spacing w:lineRule="auto" w:after="100" w:line="240" w:before="100"/>
+        <w:ind w:firstLine="0"/>
+        <w:contextualSpacing w:val="0"/>
+        <w:jc w:val="both"/>
+      </w:pPr>
+      <w:r>
+        <w:rPr>
+          <w:rtl w:val="0"/>
+        </w:rPr>
+      </w:r>
+    </w:p>
+    <w:p>
+      <w:pPr>
+        <w:spacing w:lineRule="auto" w:after="0" w:line="240" w:before="0"/>
+        <w:ind w:firstLine="0"/>
+        <w:contextualSpacing w:val="0"/>
       </w:pPr>
       <w:r>
         <w:rPr>
@@ -548,6 +623,8 @@
       <w:pPr>
         <w:pStyle w:val="Heading6"/>
         <w:ind w:firstLine="0"/>
+        <w:contextualSpacing w:val="0"/>
+        <w:jc w:val="left"/>
       </w:pPr>
       <w:r>
         <w:rPr>
@@ -566,7 +643,9 @@
     </w:p>
     <w:p>
       <w:pPr>
-        <w:ind w:firstLine="0"/>
+        <w:spacing w:lineRule="auto" w:after="0" w:line="240" w:before="0"/>
+        <w:ind w:firstLine="0"/>
+        <w:contextualSpacing w:val="0"/>
         <w:jc w:val="center"/>
       </w:pPr>
       <w:r>
@@ -577,18 +656,21 @@
     </w:p>
     <w:p>
       <w:pPr>
-        <w:ind w:firstLine="0"/>
-      </w:pPr>
-      <w:r>
-        <w:rPr>
-          <w:rtl w:val="0"/>
-        </w:rPr>
-      </w:r>
-    </w:p>
-    <w:p>
-      <w:pPr>
-        <w:spacing w:lineRule="auto" w:after="0" w:line="240" w:before="0"/>
-        <w:ind w:firstLine="0"/>
+        <w:spacing w:lineRule="auto" w:after="0" w:line="240" w:before="0"/>
+        <w:ind w:firstLine="0"/>
+        <w:contextualSpacing w:val="0"/>
+      </w:pPr>
+      <w:r>
+        <w:rPr>
+          <w:rtl w:val="0"/>
+        </w:rPr>
+      </w:r>
+    </w:p>
+    <w:p>
+      <w:pPr>
+        <w:spacing w:lineRule="auto" w:after="0" w:line="240" w:before="0"/>
+        <w:ind w:firstLine="0"/>
+        <w:contextualSpacing w:val="0"/>
         <w:jc w:val="both"/>
       </w:pPr>
       <w:r>
@@ -613,18 +695,20 @@
       <w:pPr>
         <w:spacing w:lineRule="auto" w:after="0" w:line="240" w:before="0"/>
         <w:ind w:firstLine="0"/>
-        <w:jc w:val="both"/>
-      </w:pPr>
-      <w:r>
-        <w:rPr>
-          <w:rtl w:val="0"/>
-        </w:rPr>
-      </w:r>
-    </w:p>
-    <w:p>
-      <w:pPr>
-        <w:spacing w:lineRule="auto" w:after="0" w:line="240" w:before="0"/>
-        <w:ind w:firstLine="0"/>
+        <w:contextualSpacing w:val="0"/>
+        <w:jc w:val="both"/>
+      </w:pPr>
+      <w:r>
+        <w:rPr>
+          <w:rtl w:val="0"/>
+        </w:rPr>
+      </w:r>
+    </w:p>
+    <w:p>
+      <w:pPr>
+        <w:spacing w:lineRule="auto" w:after="0" w:line="240" w:before="0"/>
+        <w:ind w:firstLine="0"/>
+        <w:contextualSpacing w:val="0"/>
         <w:jc w:val="both"/>
       </w:pPr>
       <w:r>
@@ -649,18 +733,20 @@
       <w:pPr>
         <w:spacing w:lineRule="auto" w:after="0" w:line="240" w:before="0"/>
         <w:ind w:firstLine="0"/>
-        <w:jc w:val="both"/>
-      </w:pPr>
-      <w:r>
-        <w:rPr>
-          <w:rtl w:val="0"/>
-        </w:rPr>
-      </w:r>
-    </w:p>
-    <w:p>
-      <w:pPr>
-        <w:spacing w:lineRule="auto" w:after="0" w:line="240" w:before="0"/>
-        <w:ind w:firstLine="0"/>
+        <w:contextualSpacing w:val="0"/>
+        <w:jc w:val="both"/>
+      </w:pPr>
+      <w:r>
+        <w:rPr>
+          <w:rtl w:val="0"/>
+        </w:rPr>
+      </w:r>
+    </w:p>
+    <w:p>
+      <w:pPr>
+        <w:spacing w:lineRule="auto" w:after="0" w:line="240" w:before="0"/>
+        <w:ind w:firstLine="0"/>
+        <w:contextualSpacing w:val="0"/>
         <w:jc w:val="both"/>
       </w:pPr>
       <w:r>
@@ -684,11 +770,12 @@
       <w:pPr>
         <w:numPr>
           <w:ilvl w:val="0"/>
-          <w:numId w:val="4"/>
-        </w:numPr>
-        <w:spacing w:lineRule="auto" w:after="0" w:line="240" w:before="0"/>
-        <w:ind w:left="720" w:hanging="358"/>
-        <w:jc w:val="both"/>
+          <w:numId w:val="8"/>
+        </w:numPr>
+        <w:spacing w:lineRule="auto" w:after="0" w:line="240" w:before="0"/>
+        <w:ind w:left="720" w:hanging="357"/>
+        <w:jc w:val="both"/>
+        <w:rPr/>
       </w:pPr>
       <w:r>
         <w:rPr>
@@ -710,11 +797,12 @@
       <w:pPr>
         <w:numPr>
           <w:ilvl w:val="0"/>
-          <w:numId w:val="4"/>
-        </w:numPr>
-        <w:spacing w:lineRule="auto" w:after="0" w:line="240" w:before="0"/>
-        <w:ind w:left="720" w:hanging="358"/>
-        <w:jc w:val="both"/>
+          <w:numId w:val="8"/>
+        </w:numPr>
+        <w:spacing w:lineRule="auto" w:after="0" w:line="240" w:before="0"/>
+        <w:ind w:left="720" w:hanging="357"/>
+        <w:jc w:val="both"/>
+        <w:rPr/>
       </w:pPr>
       <w:r>
         <w:rPr>
@@ -736,11 +824,12 @@
       <w:pPr>
         <w:numPr>
           <w:ilvl w:val="0"/>
-          <w:numId w:val="4"/>
-        </w:numPr>
-        <w:spacing w:lineRule="auto" w:after="0" w:line="240" w:before="0"/>
-        <w:ind w:left="720" w:hanging="358"/>
-        <w:jc w:val="both"/>
+          <w:numId w:val="8"/>
+        </w:numPr>
+        <w:spacing w:lineRule="auto" w:after="0" w:line="240" w:before="0"/>
+        <w:ind w:left="720" w:hanging="357"/>
+        <w:jc w:val="both"/>
+        <w:rPr/>
       </w:pPr>
       <w:r>
         <w:rPr>
@@ -762,18 +851,33 @@
       <w:pPr>
         <w:spacing w:lineRule="auto" w:after="0" w:line="240" w:before="0"/>
         <w:ind w:firstLine="0"/>
-        <w:jc w:val="both"/>
-      </w:pPr>
-      <w:r>
-        <w:rPr>
-          <w:rtl w:val="0"/>
-        </w:rPr>
-      </w:r>
-    </w:p>
-    <w:p>
-      <w:pPr>
-        <w:spacing w:lineRule="auto" w:after="0" w:line="240" w:before="0"/>
-        <w:ind w:firstLine="0"/>
+        <w:contextualSpacing w:val="0"/>
+        <w:jc w:val="both"/>
+      </w:pPr>
+      <w:r>
+        <w:rPr>
+          <w:rtl w:val="0"/>
+        </w:rPr>
+      </w:r>
+    </w:p>
+    <w:p>
+      <w:pPr>
+        <w:spacing w:lineRule="auto" w:after="0" w:line="240" w:before="0"/>
+        <w:ind w:firstLine="0"/>
+        <w:contextualSpacing w:val="0"/>
+        <w:jc w:val="both"/>
+      </w:pPr>
+      <w:r>
+        <w:rPr>
+          <w:rtl w:val="0"/>
+        </w:rPr>
+      </w:r>
+    </w:p>
+    <w:p>
+      <w:pPr>
+        <w:spacing w:lineRule="auto" w:after="0" w:line="240" w:before="0"/>
+        <w:ind w:firstLine="0"/>
+        <w:contextualSpacing w:val="0"/>
         <w:jc w:val="both"/>
       </w:pPr>
       <w:r>
@@ -782,59 +886,36 @@
           <w:b w:val="1"/>
           <w:color w:val="000000"/>
           <w:sz w:val="24"/>
-          <w:vertAlign w:val="baseline"/>
-          <w:rtl w:val="0"/>
-        </w:rPr>
-        <w:t xml:space="preserve">Desirable</w:t>
-      </w:r>
-      <w:r>
-        <w:rPr>
-          <w:rtl w:val="0"/>
-        </w:rPr>
-      </w:r>
-    </w:p>
-    <w:p>
-      <w:pPr>
-        <w:numPr>
-          <w:ilvl w:val="0"/>
-          <w:numId w:val="3"/>
-        </w:numPr>
-        <w:spacing w:lineRule="auto" w:after="0" w:line="240" w:before="0"/>
-        <w:ind w:left="786" w:hanging="358"/>
-        <w:jc w:val="both"/>
-      </w:pPr>
-      <w:r>
-        <w:rPr>
-          <w:rFonts w:cs="Arial" w:hAnsi="Arial" w:eastAsia="Arial" w:ascii="Arial"/>
-          <w:color w:val="000000"/>
-          <w:sz w:val="24"/>
-          <w:vertAlign w:val="baseline"/>
-          <w:rtl w:val="0"/>
-        </w:rPr>
-        <w:t xml:space="preserve">Encourage a culture of innovation focused on adding value – give people space to think creatively </w:t>
-      </w:r>
-      <w:r>
-        <w:rPr>
-          <w:rtl w:val="0"/>
-        </w:rPr>
-      </w:r>
-    </w:p>
-    <w:p>
-      <w:pPr>
-        <w:spacing w:lineRule="auto" w:after="0" w:line="240" w:before="0"/>
-        <w:ind w:firstLine="0"/>
-        <w:jc w:val="both"/>
-      </w:pPr>
-      <w:r>
-        <w:rPr>
-          <w:rtl w:val="0"/>
-        </w:rPr>
-      </w:r>
-    </w:p>
-    <w:p>
-      <w:pPr>
-        <w:spacing w:lineRule="auto" w:after="0" w:line="240" w:before="0"/>
-        <w:ind w:firstLine="0"/>
+          <w:u w:val="single"/>
+          <w:vertAlign w:val="baseline"/>
+          <w:rtl w:val="0"/>
+        </w:rPr>
+        <w:t xml:space="preserve">Making Effective Decisions</w:t>
+      </w:r>
+      <w:r>
+        <w:rPr>
+          <w:rtl w:val="0"/>
+        </w:rPr>
+      </w:r>
+    </w:p>
+    <w:p>
+      <w:pPr>
+        <w:spacing w:lineRule="auto" w:after="0" w:line="240" w:before="0"/>
+        <w:ind w:firstLine="0"/>
+        <w:contextualSpacing w:val="0"/>
+        <w:jc w:val="both"/>
+      </w:pPr>
+      <w:r>
+        <w:rPr>
+          <w:rtl w:val="0"/>
+        </w:rPr>
+      </w:r>
+    </w:p>
+    <w:p>
+      <w:pPr>
+        <w:spacing w:lineRule="auto" w:after="0" w:line="240" w:before="0"/>
+        <w:ind w:firstLine="0"/>
+        <w:contextualSpacing w:val="0"/>
         <w:jc w:val="both"/>
       </w:pPr>
       <w:r>
@@ -843,42 +924,6 @@
           <w:b w:val="1"/>
           <w:color w:val="000000"/>
           <w:sz w:val="24"/>
-          <w:u w:val="single"/>
-          <w:vertAlign w:val="baseline"/>
-          <w:rtl w:val="0"/>
-        </w:rPr>
-        <w:t xml:space="preserve">Making Effective Decisions</w:t>
-      </w:r>
-      <w:r>
-        <w:rPr>
-          <w:rtl w:val="0"/>
-        </w:rPr>
-      </w:r>
-    </w:p>
-    <w:p>
-      <w:pPr>
-        <w:spacing w:lineRule="auto" w:after="0" w:line="240" w:before="0"/>
-        <w:ind w:firstLine="0"/>
-        <w:jc w:val="both"/>
-      </w:pPr>
-      <w:r>
-        <w:rPr>
-          <w:rtl w:val="0"/>
-        </w:rPr>
-      </w:r>
-    </w:p>
-    <w:p>
-      <w:pPr>
-        <w:spacing w:lineRule="auto" w:after="0" w:line="240" w:before="0"/>
-        <w:ind w:firstLine="0"/>
-        <w:jc w:val="both"/>
-      </w:pPr>
-      <w:r>
-        <w:rPr>
-          <w:rFonts w:cs="Arial" w:hAnsi="Arial" w:eastAsia="Arial" w:ascii="Arial"/>
-          <w:b w:val="1"/>
-          <w:color w:val="000000"/>
-          <w:sz w:val="24"/>
           <w:vertAlign w:val="baseline"/>
           <w:rtl w:val="0"/>
         </w:rPr>
@@ -894,11 +939,12 @@
       <w:pPr>
         <w:numPr>
           <w:ilvl w:val="0"/>
-          <w:numId w:val="10"/>
-        </w:numPr>
-        <w:spacing w:lineRule="auto" w:after="0" w:line="240" w:before="0"/>
-        <w:ind w:left="720" w:hanging="358"/>
-        <w:jc w:val="both"/>
+          <w:numId w:val="7"/>
+        </w:numPr>
+        <w:spacing w:lineRule="auto" w:after="0" w:line="240" w:before="0"/>
+        <w:ind w:left="720" w:hanging="357"/>
+        <w:jc w:val="both"/>
+        <w:rPr/>
       </w:pPr>
       <w:r>
         <w:rPr>
@@ -920,11 +966,12 @@
       <w:pPr>
         <w:numPr>
           <w:ilvl w:val="0"/>
-          <w:numId w:val="10"/>
-        </w:numPr>
-        <w:spacing w:lineRule="auto" w:after="0" w:line="240" w:before="0"/>
-        <w:ind w:left="720" w:hanging="358"/>
-        <w:jc w:val="both"/>
+          <w:numId w:val="7"/>
+        </w:numPr>
+        <w:spacing w:lineRule="auto" w:after="0" w:line="240" w:before="0"/>
+        <w:ind w:left="720" w:hanging="357"/>
+        <w:jc w:val="both"/>
+        <w:rPr/>
       </w:pPr>
       <w:r>
         <w:rPr>
@@ -946,11 +993,12 @@
       <w:pPr>
         <w:numPr>
           <w:ilvl w:val="0"/>
-          <w:numId w:val="10"/>
-        </w:numPr>
-        <w:spacing w:lineRule="auto" w:after="0" w:line="240" w:before="0"/>
-        <w:ind w:left="720" w:hanging="358"/>
-        <w:jc w:val="both"/>
+          <w:numId w:val="7"/>
+        </w:numPr>
+        <w:spacing w:lineRule="auto" w:after="0" w:line="240" w:before="0"/>
+        <w:ind w:left="720" w:hanging="357"/>
+        <w:jc w:val="both"/>
+        <w:rPr/>
       </w:pPr>
       <w:r>
         <w:rPr>
@@ -972,91 +1020,33 @@
       <w:pPr>
         <w:spacing w:lineRule="auto" w:after="0" w:line="240" w:before="0"/>
         <w:ind w:firstLine="0"/>
-        <w:jc w:val="both"/>
-      </w:pPr>
-      <w:r>
-        <w:rPr>
-          <w:rtl w:val="0"/>
-        </w:rPr>
-      </w:r>
-    </w:p>
-    <w:p>
-      <w:pPr>
-        <w:spacing w:lineRule="auto" w:after="0" w:line="240" w:before="0"/>
-        <w:ind w:left="13" w:hanging="358"/>
-        <w:jc w:val="both"/>
-      </w:pPr>
-      <w:r>
-        <w:rPr>
-          <w:rFonts w:cs="Arial" w:hAnsi="Arial" w:eastAsia="Arial" w:ascii="Arial"/>
-          <w:b w:val="1"/>
-          <w:color w:val="000000"/>
-          <w:sz w:val="24"/>
-          <w:vertAlign w:val="baseline"/>
-          <w:rtl w:val="0"/>
-        </w:rPr>
-        <w:t xml:space="preserve">Desirable</w:t>
-      </w:r>
-      <w:r>
-        <w:rPr>
-          <w:rtl w:val="0"/>
-        </w:rPr>
-      </w:r>
-    </w:p>
-    <w:p>
-      <w:pPr>
-        <w:numPr>
-          <w:ilvl w:val="0"/>
-          <w:numId w:val="1"/>
-        </w:numPr>
-        <w:spacing w:lineRule="auto" w:after="0" w:line="240" w:before="0"/>
-        <w:ind w:left="786" w:hanging="358"/>
-        <w:jc w:val="both"/>
-      </w:pPr>
-      <w:r>
-        <w:rPr>
-          <w:rFonts w:cs="Arial" w:hAnsi="Arial" w:eastAsia="Arial" w:ascii="Arial"/>
-          <w:color w:val="000000"/>
-          <w:sz w:val="24"/>
-          <w:vertAlign w:val="baseline"/>
-          <w:rtl w:val="0"/>
-        </w:rPr>
-        <w:t xml:space="preserve">Weigh up data from various sources, recognising when to bring in experts/researchers to add to available information</w:t>
-      </w:r>
-      <w:r>
-        <w:rPr>
-          <w:rtl w:val="0"/>
-        </w:rPr>
-      </w:r>
-    </w:p>
-    <w:p>
-      <w:pPr>
-        <w:spacing w:lineRule="auto" w:after="0" w:line="240" w:before="0"/>
-        <w:ind w:firstLine="0"/>
-        <w:jc w:val="both"/>
-      </w:pPr>
-      <w:r>
-        <w:rPr>
-          <w:rtl w:val="0"/>
-        </w:rPr>
-      </w:r>
-    </w:p>
-    <w:p>
-      <w:pPr>
-        <w:spacing w:lineRule="auto" w:after="0" w:line="240" w:before="0"/>
-        <w:ind w:firstLine="0"/>
-        <w:jc w:val="both"/>
-      </w:pPr>
-      <w:r>
-        <w:rPr>
-          <w:rtl w:val="0"/>
-        </w:rPr>
-      </w:r>
-    </w:p>
-    <w:p>
-      <w:pPr>
-        <w:spacing w:lineRule="auto" w:after="0" w:line="240" w:before="0"/>
-        <w:ind w:firstLine="0"/>
+        <w:contextualSpacing w:val="0"/>
+        <w:jc w:val="both"/>
+      </w:pPr>
+      <w:r>
+        <w:rPr>
+          <w:rtl w:val="0"/>
+        </w:rPr>
+      </w:r>
+    </w:p>
+    <w:p>
+      <w:pPr>
+        <w:spacing w:lineRule="auto" w:after="0" w:line="240" w:before="0"/>
+        <w:ind w:firstLine="0"/>
+        <w:contextualSpacing w:val="0"/>
+        <w:jc w:val="both"/>
+      </w:pPr>
+      <w:r>
+        <w:rPr>
+          <w:rtl w:val="0"/>
+        </w:rPr>
+      </w:r>
+    </w:p>
+    <w:p>
+      <w:pPr>
+        <w:spacing w:lineRule="auto" w:after="0" w:line="240" w:before="0"/>
+        <w:ind w:firstLine="0"/>
+        <w:contextualSpacing w:val="0"/>
         <w:jc w:val="both"/>
       </w:pPr>
       <w:r>
@@ -1081,6 +1071,7 @@
       <w:pPr>
         <w:spacing w:lineRule="auto" w:after="0" w:line="240" w:before="0"/>
         <w:ind w:firstLine="0"/>
+        <w:contextualSpacing w:val="0"/>
         <w:jc w:val="both"/>
       </w:pPr>
       <w:r>
@@ -1093,6 +1084,7 @@
       <w:pPr>
         <w:spacing w:lineRule="auto" w:after="283" w:line="240" w:before="0"/>
         <w:ind w:left="13" w:firstLine="0"/>
+        <w:contextualSpacing w:val="0"/>
         <w:jc w:val="both"/>
       </w:pPr>
       <w:r>
@@ -1117,6 +1109,7 @@
       <w:pPr>
         <w:spacing w:lineRule="auto" w:after="0" w:line="240" w:before="0"/>
         <w:ind w:firstLine="0"/>
+        <w:contextualSpacing w:val="0"/>
         <w:jc w:val="both"/>
       </w:pPr>
       <w:r>
@@ -1140,37 +1133,12 @@
       <w:pPr>
         <w:numPr>
           <w:ilvl w:val="0"/>
-          <w:numId w:val="5"/>
-        </w:numPr>
-        <w:spacing w:lineRule="auto" w:after="0" w:line="240" w:before="0"/>
-        <w:ind w:left="709" w:hanging="358"/>
-        <w:jc w:val="both"/>
-      </w:pPr>
-      <w:r>
-        <w:rPr>
-          <w:rFonts w:cs="Arial" w:hAnsi="Arial" w:eastAsia="Arial" w:ascii="Arial"/>
-          <w:color w:val="000000"/>
-          <w:sz w:val="24"/>
-          <w:vertAlign w:val="baseline"/>
-          <w:rtl w:val="0"/>
-        </w:rPr>
-        <w:t xml:space="preserve">Achieve the best return on investment and deliver more for less on specific budgets by managing resources and maximising the use of assets</w:t>
-      </w:r>
-      <w:r>
-        <w:rPr>
-          <w:rtl w:val="0"/>
-        </w:rPr>
-      </w:r>
-    </w:p>
-    <w:p>
-      <w:pPr>
-        <w:numPr>
-          <w:ilvl w:val="0"/>
-          <w:numId w:val="5"/>
-        </w:numPr>
-        <w:spacing w:lineRule="auto" w:after="0" w:line="240" w:before="0"/>
-        <w:ind w:left="709" w:hanging="358"/>
-        <w:jc w:val="both"/>
+          <w:numId w:val="6"/>
+        </w:numPr>
+        <w:spacing w:lineRule="auto" w:after="0" w:line="240" w:before="0"/>
+        <w:ind w:left="709" w:hanging="357"/>
+        <w:jc w:val="both"/>
+        <w:rPr/>
       </w:pPr>
       <w:r>
         <w:rPr>
@@ -1192,11 +1160,12 @@
       <w:pPr>
         <w:numPr>
           <w:ilvl w:val="0"/>
-          <w:numId w:val="5"/>
-        </w:numPr>
-        <w:spacing w:lineRule="auto" w:after="0" w:line="240" w:before="0"/>
-        <w:ind w:left="709" w:hanging="358"/>
-        <w:jc w:val="both"/>
+          <w:numId w:val="6"/>
+        </w:numPr>
+        <w:spacing w:lineRule="auto" w:after="0" w:line="240" w:before="0"/>
+        <w:ind w:left="709" w:hanging="357"/>
+        <w:jc w:val="both"/>
+        <w:rPr/>
       </w:pPr>
       <w:r>
         <w:rPr>
@@ -1217,19 +1186,34 @@
     <w:p>
       <w:pPr>
         <w:spacing w:lineRule="auto" w:after="0" w:line="240" w:before="0"/>
-        <w:ind w:firstLine="0"/>
-        <w:jc w:val="both"/>
-      </w:pPr>
-      <w:r>
-        <w:rPr>
-          <w:rtl w:val="0"/>
-        </w:rPr>
-      </w:r>
-    </w:p>
-    <w:p>
-      <w:pPr>
-        <w:spacing w:lineRule="auto" w:after="0" w:line="240" w:before="0"/>
-        <w:ind w:firstLine="0"/>
+        <w:ind w:left="709" w:firstLine="0"/>
+        <w:contextualSpacing w:val="0"/>
+        <w:jc w:val="both"/>
+      </w:pPr>
+      <w:r>
+        <w:rPr>
+          <w:rtl w:val="0"/>
+        </w:rPr>
+      </w:r>
+    </w:p>
+    <w:p>
+      <w:pPr>
+        <w:spacing w:lineRule="auto" w:after="0" w:line="240" w:before="0"/>
+        <w:ind w:left="709" w:firstLine="0"/>
+        <w:contextualSpacing w:val="0"/>
+        <w:jc w:val="both"/>
+      </w:pPr>
+      <w:r>
+        <w:rPr>
+          <w:rtl w:val="0"/>
+        </w:rPr>
+      </w:r>
+    </w:p>
+    <w:p>
+      <w:pPr>
+        <w:spacing w:lineRule="auto" w:after="0" w:line="240" w:before="0"/>
+        <w:ind w:firstLine="0"/>
+        <w:contextualSpacing w:val="0"/>
         <w:jc w:val="both"/>
       </w:pPr>
       <w:r>
@@ -1238,59 +1222,36 @@
           <w:b w:val="1"/>
           <w:color w:val="000000"/>
           <w:sz w:val="24"/>
-          <w:vertAlign w:val="baseline"/>
-          <w:rtl w:val="0"/>
-        </w:rPr>
-        <w:t xml:space="preserve">Desirable</w:t>
-      </w:r>
-      <w:r>
-        <w:rPr>
-          <w:rtl w:val="0"/>
-        </w:rPr>
-      </w:r>
-    </w:p>
-    <w:p>
-      <w:pPr>
-        <w:numPr>
-          <w:ilvl w:val="0"/>
-          <w:numId w:val="11"/>
-        </w:numPr>
-        <w:spacing w:lineRule="auto" w:after="0" w:line="240" w:before="0"/>
-        <w:ind w:left="709" w:hanging="358"/>
-        <w:jc w:val="both"/>
-      </w:pPr>
-      <w:r>
-        <w:rPr>
-          <w:rFonts w:cs="Arial" w:hAnsi="Arial" w:eastAsia="Arial" w:ascii="Arial"/>
-          <w:color w:val="000000"/>
-          <w:sz w:val="24"/>
-          <w:vertAlign w:val="baseline"/>
-          <w:rtl w:val="0"/>
-        </w:rPr>
-        <w:t xml:space="preserve">Understand impacts of financial position in own area and that of the organisation and use insight to curtail or support business and investment activities</w:t>
-      </w:r>
-      <w:r>
-        <w:rPr>
-          <w:rtl w:val="0"/>
-        </w:rPr>
-      </w:r>
-    </w:p>
-    <w:p>
-      <w:pPr>
-        <w:spacing w:lineRule="auto" w:after="0" w:line="240" w:before="0"/>
-        <w:ind w:firstLine="0"/>
-        <w:jc w:val="both"/>
-      </w:pPr>
-      <w:r>
-        <w:rPr>
-          <w:rtl w:val="0"/>
-        </w:rPr>
-      </w:r>
-    </w:p>
-    <w:p>
-      <w:pPr>
-        <w:spacing w:lineRule="auto" w:after="0" w:line="240" w:before="0"/>
-        <w:ind w:firstLine="0"/>
+          <w:u w:val="single"/>
+          <w:vertAlign w:val="baseline"/>
+          <w:rtl w:val="0"/>
+        </w:rPr>
+        <w:t xml:space="preserve">Managing a Quality Service</w:t>
+      </w:r>
+      <w:r>
+        <w:rPr>
+          <w:rtl w:val="0"/>
+        </w:rPr>
+      </w:r>
+    </w:p>
+    <w:p>
+      <w:pPr>
+        <w:spacing w:lineRule="auto" w:after="0" w:line="240" w:before="0"/>
+        <w:ind w:firstLine="0"/>
+        <w:contextualSpacing w:val="0"/>
+        <w:jc w:val="both"/>
+      </w:pPr>
+      <w:r>
+        <w:rPr>
+          <w:rtl w:val="0"/>
+        </w:rPr>
+      </w:r>
+    </w:p>
+    <w:p>
+      <w:pPr>
+        <w:spacing w:lineRule="auto" w:after="0" w:line="240" w:before="0"/>
+        <w:ind w:firstLine="0"/>
+        <w:contextualSpacing w:val="0"/>
         <w:jc w:val="both"/>
       </w:pPr>
       <w:r>
@@ -1299,34 +1260,164 @@
           <w:b w:val="1"/>
           <w:color w:val="000000"/>
           <w:sz w:val="24"/>
+          <w:vertAlign w:val="baseline"/>
+          <w:rtl w:val="0"/>
+        </w:rPr>
+        <w:t xml:space="preserve">Essential</w:t>
+      </w:r>
+      <w:r>
+        <w:rPr>
+          <w:rtl w:val="0"/>
+        </w:rPr>
+      </w:r>
+    </w:p>
+    <w:p>
+      <w:pPr>
+        <w:numPr>
+          <w:ilvl w:val="0"/>
+          <w:numId w:val="1"/>
+        </w:numPr>
+        <w:spacing w:lineRule="auto" w:after="0" w:line="240" w:before="0"/>
+        <w:ind w:left="709" w:hanging="357"/>
+        <w:jc w:val="both"/>
+        <w:rPr/>
+      </w:pPr>
+      <w:r>
+        <w:rPr>
+          <w:rFonts w:cs="Arial" w:hAnsi="Arial" w:eastAsia="Arial" w:ascii="Arial"/>
+          <w:color w:val="000000"/>
+          <w:sz w:val="24"/>
+          <w:vertAlign w:val="baseline"/>
+          <w:rtl w:val="0"/>
+        </w:rPr>
+        <w:t xml:space="preserve">Make clear, pragmatic and manageable plans for service delivery using programme and project management disciplines</w:t>
+      </w:r>
+      <w:r>
+        <w:rPr>
+          <w:rtl w:val="0"/>
+        </w:rPr>
+      </w:r>
+    </w:p>
+    <w:p>
+      <w:pPr>
+        <w:numPr>
+          <w:ilvl w:val="0"/>
+          <w:numId w:val="1"/>
+        </w:numPr>
+        <w:ind w:left="709" w:hanging="357"/>
+        <w:rPr/>
+      </w:pPr>
+      <w:r>
+        <w:rPr>
+          <w:rFonts w:cs="Arial" w:hAnsi="Arial" w:eastAsia="Arial" w:ascii="Arial"/>
+          <w:color w:val="000000"/>
+          <w:vertAlign w:val="baseline"/>
+          <w:rtl w:val="0"/>
+        </w:rPr>
+        <w:t xml:space="preserve">Establish how the business area compares to customer service expectations and industry best practice and identify necessary improvements in plans</w:t>
+      </w:r>
+      <w:r>
+        <w:rPr>
+          <w:rtl w:val="0"/>
+        </w:rPr>
+      </w:r>
+    </w:p>
+    <w:p>
+      <w:pPr>
+        <w:numPr>
+          <w:ilvl w:val="0"/>
+          <w:numId w:val="1"/>
+        </w:numPr>
+        <w:spacing w:lineRule="auto" w:after="0" w:line="240" w:before="0"/>
+        <w:ind w:left="709" w:hanging="357"/>
+        <w:jc w:val="both"/>
+        <w:rPr/>
+      </w:pPr>
+      <w:r>
+        <w:rPr>
+          <w:rFonts w:cs="Arial" w:hAnsi="Arial" w:eastAsia="Arial" w:ascii="Arial"/>
+          <w:color w:val="000000"/>
+          <w:sz w:val="24"/>
+          <w:vertAlign w:val="baseline"/>
+          <w:rtl w:val="0"/>
+        </w:rPr>
+        <w:t xml:space="preserve">Ensure the service offer thoroughly considers customers’ needs and a broad range of available methods to meet this, including new technology where relevant</w:t>
+      </w:r>
+      <w:r>
+        <w:rPr>
+          <w:rtl w:val="0"/>
+        </w:rPr>
+      </w:r>
+    </w:p>
+    <w:p>
+      <w:pPr>
+        <w:spacing w:lineRule="auto" w:after="0" w:line="240" w:before="0"/>
+        <w:ind w:firstLine="0"/>
+        <w:contextualSpacing w:val="0"/>
+        <w:jc w:val="both"/>
+      </w:pPr>
+      <w:r>
+        <w:rPr>
+          <w:rtl w:val="0"/>
+        </w:rPr>
+      </w:r>
+    </w:p>
+    <w:p>
+      <w:pPr>
+        <w:spacing w:lineRule="auto" w:after="0" w:line="240" w:before="0"/>
+        <w:ind w:firstLine="0"/>
+        <w:contextualSpacing w:val="0"/>
+        <w:jc w:val="both"/>
+      </w:pPr>
+      <w:r>
+        <w:rPr>
+          <w:rtl w:val="0"/>
+        </w:rPr>
+      </w:r>
+    </w:p>
+    <w:p>
+      <w:pPr>
+        <w:spacing w:lineRule="auto" w:after="0" w:line="240" w:before="0"/>
+        <w:ind w:firstLine="0"/>
+        <w:contextualSpacing w:val="0"/>
+        <w:jc w:val="both"/>
+      </w:pPr>
+      <w:r>
+        <w:rPr>
+          <w:rFonts w:cs="Arial" w:hAnsi="Arial" w:eastAsia="Arial" w:ascii="Arial"/>
+          <w:b w:val="1"/>
+          <w:color w:val="000000"/>
+          <w:sz w:val="24"/>
           <w:u w:val="single"/>
           <w:vertAlign w:val="baseline"/>
           <w:rtl w:val="0"/>
         </w:rPr>
-        <w:t xml:space="preserve">Managing a Quality Service</w:t>
-      </w:r>
-      <w:r>
-        <w:rPr>
-          <w:rtl w:val="0"/>
-        </w:rPr>
-      </w:r>
-    </w:p>
-    <w:p>
-      <w:pPr>
-        <w:spacing w:lineRule="auto" w:after="0" w:line="240" w:before="0"/>
-        <w:ind w:firstLine="0"/>
-        <w:jc w:val="both"/>
-      </w:pPr>
-      <w:r>
-        <w:rPr>
-          <w:rtl w:val="0"/>
-        </w:rPr>
-      </w:r>
-    </w:p>
-    <w:p>
-      <w:pPr>
-        <w:spacing w:lineRule="auto" w:after="0" w:line="240" w:before="0"/>
-        <w:ind w:firstLine="0"/>
+        <w:t xml:space="preserve">Delivering at Pace</w:t>
+      </w:r>
+      <w:r>
+        <w:rPr>
+          <w:rtl w:val="0"/>
+        </w:rPr>
+      </w:r>
+    </w:p>
+    <w:p>
+      <w:pPr>
+        <w:spacing w:lineRule="auto" w:after="0" w:line="240" w:before="0"/>
+        <w:ind w:firstLine="0"/>
+        <w:contextualSpacing w:val="0"/>
+        <w:jc w:val="both"/>
+      </w:pPr>
+      <w:r>
+        <w:rPr>
+          <w:rtl w:val="0"/>
+        </w:rPr>
+      </w:r>
+    </w:p>
+    <w:p>
+      <w:pPr>
+        <w:spacing w:lineRule="auto" w:after="0" w:line="240" w:before="0"/>
+        <w:ind w:firstLine="0"/>
+        <w:contextualSpacing w:val="0"/>
         <w:jc w:val="both"/>
       </w:pPr>
       <w:r>
@@ -1350,221 +1441,12 @@
       <w:pPr>
         <w:numPr>
           <w:ilvl w:val="0"/>
-          <w:numId w:val="11"/>
-        </w:numPr>
-        <w:spacing w:lineRule="auto" w:after="0" w:line="240" w:before="0"/>
-        <w:ind w:left="709" w:hanging="358"/>
-        <w:jc w:val="both"/>
-      </w:pPr>
-      <w:r>
-        <w:rPr>
-          <w:rFonts w:cs="Arial" w:hAnsi="Arial" w:eastAsia="Arial" w:ascii="Arial"/>
-          <w:color w:val="000000"/>
-          <w:sz w:val="24"/>
-          <w:vertAlign w:val="baseline"/>
-          <w:rtl w:val="0"/>
-        </w:rPr>
-        <w:t xml:space="preserve">Make clear, pragmatic and manageable plans for service delivery using programme and project management disciplines</w:t>
-      </w:r>
-      <w:r>
-        <w:rPr>
-          <w:rtl w:val="0"/>
-        </w:rPr>
-      </w:r>
-    </w:p>
-    <w:p>
-      <w:pPr>
-        <w:numPr>
-          <w:ilvl w:val="0"/>
-          <w:numId w:val="11"/>
-        </w:numPr>
-        <w:spacing w:lineRule="auto" w:after="0" w:line="240" w:before="0"/>
-        <w:ind w:left="709" w:hanging="358"/>
-        <w:jc w:val="both"/>
-      </w:pPr>
-      <w:r>
-        <w:rPr>
-          <w:rFonts w:cs="Arial" w:hAnsi="Arial" w:eastAsia="Arial" w:ascii="Arial"/>
-          <w:color w:val="000000"/>
-          <w:sz w:val="24"/>
-          <w:vertAlign w:val="baseline"/>
-          <w:rtl w:val="0"/>
-        </w:rPr>
-        <w:t xml:space="preserve">Create regular opportunities for staff and customers to help improve service quality and demonstrate a visible involvement</w:t>
-      </w:r>
-      <w:r>
-        <w:rPr>
-          <w:rtl w:val="0"/>
-        </w:rPr>
-      </w:r>
-    </w:p>
-    <w:p>
-      <w:pPr>
-        <w:numPr>
-          <w:ilvl w:val="0"/>
-          <w:numId w:val="11"/>
-        </w:numPr>
-        <w:spacing w:lineRule="auto" w:after="0" w:line="240" w:before="0"/>
-        <w:ind w:left="709" w:hanging="358"/>
-        <w:jc w:val="both"/>
-      </w:pPr>
-      <w:r>
-        <w:rPr>
-          <w:rFonts w:cs="Arial" w:hAnsi="Arial" w:eastAsia="Arial" w:ascii="Arial"/>
-          <w:color w:val="000000"/>
-          <w:sz w:val="24"/>
-          <w:vertAlign w:val="baseline"/>
-          <w:rtl w:val="0"/>
-        </w:rPr>
-        <w:t xml:space="preserve">Ensure the service offer thoroughly considers customers’ needs and a broad range of available methods to meet this, including new technology where relevant</w:t>
-      </w:r>
-      <w:r>
-        <w:rPr>
-          <w:rtl w:val="0"/>
-        </w:rPr>
-      </w:r>
-    </w:p>
-    <w:p>
-      <w:pPr>
-        <w:spacing w:lineRule="auto" w:after="0" w:line="240" w:before="0"/>
-        <w:ind w:firstLine="0"/>
-        <w:jc w:val="both"/>
-      </w:pPr>
-      <w:r>
-        <w:rPr>
-          <w:rtl w:val="0"/>
-        </w:rPr>
-      </w:r>
-    </w:p>
-    <w:p>
-      <w:pPr>
-        <w:spacing w:lineRule="auto" w:after="0" w:line="240" w:before="0"/>
-        <w:ind w:firstLine="0"/>
-        <w:jc w:val="both"/>
-      </w:pPr>
-      <w:r>
-        <w:rPr>
-          <w:rFonts w:cs="Arial" w:hAnsi="Arial" w:eastAsia="Arial" w:ascii="Arial"/>
-          <w:b w:val="1"/>
-          <w:color w:val="000000"/>
-          <w:sz w:val="24"/>
-          <w:vertAlign w:val="baseline"/>
-          <w:rtl w:val="0"/>
-        </w:rPr>
-        <w:t xml:space="preserve">Desirable</w:t>
-      </w:r>
-      <w:r>
-        <w:rPr>
-          <w:rtl w:val="0"/>
-        </w:rPr>
-      </w:r>
-    </w:p>
-    <w:p>
-      <w:pPr>
-        <w:numPr>
-          <w:ilvl w:val="0"/>
-          <w:numId w:val="9"/>
-        </w:numPr>
-        <w:spacing w:lineRule="auto" w:after="0" w:line="240" w:before="0"/>
-        <w:ind w:left="709" w:hanging="358"/>
-        <w:jc w:val="both"/>
-      </w:pPr>
-      <w:r>
-        <w:rPr>
-          <w:rFonts w:cs="Arial" w:hAnsi="Arial" w:eastAsia="Arial" w:ascii="Arial"/>
-          <w:color w:val="000000"/>
-          <w:sz w:val="24"/>
-          <w:vertAlign w:val="baseline"/>
-          <w:rtl w:val="0"/>
-        </w:rPr>
-        <w:t xml:space="preserve">Establish how the business area compares to customer service expectations and industry best practice and identify necessary improvements in plans</w:t>
-      </w:r>
-      <w:r>
-        <w:rPr>
-          <w:rtl w:val="0"/>
-        </w:rPr>
-      </w:r>
-    </w:p>
-    <w:p>
-      <w:pPr>
-        <w:spacing w:lineRule="auto" w:after="0" w:line="240" w:before="0"/>
-        <w:ind w:firstLine="0"/>
-        <w:jc w:val="both"/>
-      </w:pPr>
-      <w:r>
-        <w:rPr>
-          <w:rtl w:val="0"/>
-        </w:rPr>
-      </w:r>
-    </w:p>
-    <w:p>
-      <w:pPr>
-        <w:spacing w:lineRule="auto" w:after="0" w:line="240" w:before="0"/>
-        <w:ind w:firstLine="0"/>
-        <w:jc w:val="both"/>
-      </w:pPr>
-      <w:r>
-        <w:rPr>
-          <w:rFonts w:cs="Arial" w:hAnsi="Arial" w:eastAsia="Arial" w:ascii="Arial"/>
-          <w:b w:val="1"/>
-          <w:color w:val="000000"/>
-          <w:sz w:val="24"/>
-          <w:u w:val="single"/>
-          <w:vertAlign w:val="baseline"/>
-          <w:rtl w:val="0"/>
-        </w:rPr>
-        <w:t xml:space="preserve">Delivering at Pace</w:t>
-      </w:r>
-      <w:r>
-        <w:rPr>
-          <w:rtl w:val="0"/>
-        </w:rPr>
-      </w:r>
-    </w:p>
-    <w:p>
-      <w:pPr>
-        <w:spacing w:lineRule="auto" w:after="0" w:line="240" w:before="0"/>
-        <w:ind w:firstLine="0"/>
-        <w:jc w:val="both"/>
-      </w:pPr>
-      <w:r>
-        <w:rPr>
-          <w:rtl w:val="0"/>
-        </w:rPr>
-      </w:r>
-    </w:p>
-    <w:p>
-      <w:pPr>
-        <w:spacing w:lineRule="auto" w:after="0" w:line="240" w:before="0"/>
-        <w:ind w:firstLine="0"/>
-        <w:jc w:val="both"/>
-      </w:pPr>
-      <w:r>
-        <w:rPr>
-          <w:rFonts w:cs="Arial" w:hAnsi="Arial" w:eastAsia="Arial" w:ascii="Arial"/>
-          <w:b w:val="1"/>
-          <w:color w:val="000000"/>
-          <w:sz w:val="24"/>
-          <w:vertAlign w:val="baseline"/>
-          <w:rtl w:val="0"/>
-        </w:rPr>
-        <w:t xml:space="preserve">Essential</w:t>
-      </w:r>
-      <w:r>
-        <w:rPr>
-          <w:rtl w:val="0"/>
-        </w:rPr>
-      </w:r>
-    </w:p>
-    <w:p>
-      <w:pPr>
-        <w:numPr>
-          <w:ilvl w:val="0"/>
-          <w:numId w:val="9"/>
-        </w:numPr>
-        <w:spacing w:lineRule="auto" w:after="0" w:line="240" w:before="0"/>
-        <w:ind w:left="709" w:hanging="358"/>
-        <w:jc w:val="both"/>
+          <w:numId w:val="2"/>
+        </w:numPr>
+        <w:spacing w:lineRule="auto" w:after="0" w:line="240" w:before="0"/>
+        <w:ind w:left="709" w:hanging="357"/>
+        <w:jc w:val="both"/>
+        <w:rPr/>
       </w:pPr>
       <w:r>
         <w:rPr>
@@ -1586,11 +1468,12 @@
       <w:pPr>
         <w:numPr>
           <w:ilvl w:val="0"/>
-          <w:numId w:val="9"/>
-        </w:numPr>
-        <w:spacing w:lineRule="auto" w:after="0" w:line="240" w:before="0"/>
-        <w:ind w:left="709" w:hanging="358"/>
-        <w:jc w:val="both"/>
+          <w:numId w:val="2"/>
+        </w:numPr>
+        <w:spacing w:lineRule="auto" w:after="0" w:line="240" w:before="0"/>
+        <w:ind w:left="709" w:hanging="357"/>
+        <w:jc w:val="both"/>
+        <w:rPr/>
       </w:pPr>
       <w:r>
         <w:rPr>
@@ -1612,11 +1495,12 @@
       <w:pPr>
         <w:numPr>
           <w:ilvl w:val="0"/>
-          <w:numId w:val="9"/>
-        </w:numPr>
-        <w:spacing w:lineRule="auto" w:after="0" w:line="240" w:before="0"/>
-        <w:ind w:left="709" w:hanging="358"/>
-        <w:jc w:val="both"/>
+          <w:numId w:val="2"/>
+        </w:numPr>
+        <w:spacing w:lineRule="auto" w:after="0" w:line="240" w:before="0"/>
+        <w:ind w:left="709" w:hanging="357"/>
+        <w:jc w:val="both"/>
+        <w:rPr/>
       </w:pPr>
       <w:r>
         <w:rPr>
@@ -1638,103 +1522,59 @@
       <w:pPr>
         <w:spacing w:lineRule="auto" w:after="0" w:line="240" w:before="0"/>
         <w:ind w:firstLine="0"/>
-        <w:jc w:val="both"/>
-      </w:pPr>
-      <w:r>
-        <w:rPr>
-          <w:rtl w:val="0"/>
-        </w:rPr>
-      </w:r>
-    </w:p>
-    <w:p>
-      <w:pPr>
-        <w:spacing w:lineRule="auto" w:after="0" w:line="240" w:before="0"/>
-        <w:ind w:firstLine="0"/>
-        <w:jc w:val="both"/>
-      </w:pPr>
-      <w:r>
-        <w:rPr>
-          <w:rtl w:val="0"/>
-        </w:rPr>
-      </w:r>
-    </w:p>
-    <w:p>
-      <w:pPr>
-        <w:spacing w:lineRule="auto" w:after="0" w:line="240" w:before="0"/>
-        <w:ind w:firstLine="0"/>
-        <w:jc w:val="both"/>
-      </w:pPr>
-      <w:r>
-        <w:rPr>
-          <w:rFonts w:cs="Arial" w:hAnsi="Arial" w:eastAsia="Arial" w:ascii="Arial"/>
-          <w:b w:val="1"/>
-          <w:color w:val="000000"/>
-          <w:sz w:val="24"/>
-          <w:vertAlign w:val="baseline"/>
-          <w:rtl w:val="0"/>
-        </w:rPr>
-        <w:t xml:space="preserve">Desirable</w:t>
-      </w:r>
-      <w:r>
-        <w:rPr>
-          <w:rtl w:val="0"/>
-        </w:rPr>
-      </w:r>
-    </w:p>
-    <w:p>
-      <w:pPr>
-        <w:numPr>
-          <w:ilvl w:val="0"/>
-          <w:numId w:val="8"/>
-        </w:numPr>
-        <w:spacing w:lineRule="auto" w:after="0" w:line="240" w:before="0"/>
-        <w:ind w:left="709" w:hanging="358"/>
-        <w:jc w:val="both"/>
-      </w:pPr>
-      <w:r>
-        <w:rPr>
-          <w:rFonts w:cs="Arial" w:hAnsi="Arial" w:eastAsia="Arial" w:ascii="Arial"/>
-          <w:color w:val="000000"/>
-          <w:sz w:val="24"/>
-          <w:vertAlign w:val="baseline"/>
-          <w:rtl w:val="0"/>
-        </w:rPr>
-        <w:t xml:space="preserve">Clarify business priorities, roles and responsibilities and secure individual and team ownership </w:t>
-      </w:r>
-      <w:r>
-        <w:rPr>
-          <w:rtl w:val="0"/>
-        </w:rPr>
-      </w:r>
-    </w:p>
-    <w:p>
-      <w:pPr>
-        <w:spacing w:lineRule="auto" w:after="0" w:line="240" w:before="0"/>
-        <w:ind w:firstLine="0"/>
-        <w:jc w:val="both"/>
-      </w:pPr>
-      <w:r>
-        <w:rPr>
-          <w:rtl w:val="0"/>
-        </w:rPr>
-      </w:r>
-    </w:p>
-    <w:p>
-      <w:pPr>
-        <w:spacing w:lineRule="auto" w:after="0" w:line="240" w:before="0"/>
-        <w:ind w:firstLine="0"/>
-        <w:jc w:val="both"/>
-      </w:pPr>
-      <w:r>
-        <w:rPr>
-          <w:rtl w:val="0"/>
-        </w:rPr>
-      </w:r>
-    </w:p>
-    <w:p>
-      <w:pPr>
-        <w:spacing w:lineRule="auto" w:after="0" w:line="240" w:before="0"/>
-        <w:ind w:firstLine="0"/>
+        <w:contextualSpacing w:val="0"/>
+        <w:jc w:val="both"/>
+      </w:pPr>
+      <w:r>
+        <w:rPr>
+          <w:rtl w:val="0"/>
+        </w:rPr>
+      </w:r>
+    </w:p>
+    <w:p>
+      <w:pPr>
+        <w:spacing w:lineRule="auto" w:after="0" w:line="240" w:before="0"/>
+        <w:ind w:firstLine="0"/>
+        <w:contextualSpacing w:val="0"/>
+        <w:jc w:val="both"/>
+      </w:pPr>
+      <w:r>
+        <w:rPr>
+          <w:rtl w:val="0"/>
+        </w:rPr>
+      </w:r>
+    </w:p>
+    <w:p>
+      <w:pPr>
+        <w:spacing w:lineRule="auto" w:after="0" w:line="240" w:before="0"/>
+        <w:ind w:firstLine="0"/>
+        <w:contextualSpacing w:val="0"/>
+        <w:jc w:val="both"/>
+      </w:pPr>
+      <w:r>
+        <w:rPr>
+          <w:rtl w:val="0"/>
+        </w:rPr>
+      </w:r>
+    </w:p>
+    <w:p>
+      <w:pPr>
+        <w:spacing w:lineRule="auto" w:after="0" w:line="240" w:before="0"/>
+        <w:ind w:firstLine="0"/>
+        <w:contextualSpacing w:val="0"/>
+        <w:jc w:val="both"/>
+      </w:pPr>
+      <w:r>
+        <w:rPr>
+          <w:rtl w:val="0"/>
+        </w:rPr>
+      </w:r>
+    </w:p>
+    <w:p>
+      <w:pPr>
+        <w:spacing w:lineRule="auto" w:after="0" w:line="240" w:before="0"/>
+        <w:ind w:firstLine="0"/>
+        <w:contextualSpacing w:val="0"/>
         <w:jc w:val="both"/>
       </w:pPr>
       <w:r>
@@ -1759,18 +1599,20 @@
       <w:pPr>
         <w:spacing w:lineRule="auto" w:after="0" w:line="240" w:before="0"/>
         <w:ind w:firstLine="0"/>
-        <w:jc w:val="both"/>
-      </w:pPr>
-      <w:r>
-        <w:rPr>
-          <w:rtl w:val="0"/>
-        </w:rPr>
-      </w:r>
-    </w:p>
-    <w:p>
-      <w:pPr>
-        <w:spacing w:lineRule="auto" w:after="0" w:line="240" w:before="0"/>
-        <w:ind w:firstLine="0"/>
+        <w:contextualSpacing w:val="0"/>
+        <w:jc w:val="both"/>
+      </w:pPr>
+      <w:r>
+        <w:rPr>
+          <w:rtl w:val="0"/>
+        </w:rPr>
+      </w:r>
+    </w:p>
+    <w:p>
+      <w:pPr>
+        <w:spacing w:lineRule="auto" w:after="0" w:line="240" w:before="0"/>
+        <w:ind w:firstLine="0"/>
+        <w:contextualSpacing w:val="0"/>
         <w:jc w:val="both"/>
       </w:pPr>
       <w:r>
@@ -1795,18 +1637,20 @@
       <w:pPr>
         <w:spacing w:lineRule="auto" w:after="0" w:line="240" w:before="0"/>
         <w:ind w:firstLine="0"/>
-        <w:jc w:val="both"/>
-      </w:pPr>
-      <w:r>
-        <w:rPr>
-          <w:rtl w:val="0"/>
-        </w:rPr>
-      </w:r>
-    </w:p>
-    <w:p>
-      <w:pPr>
-        <w:spacing w:lineRule="auto" w:after="0" w:line="240" w:before="0"/>
-        <w:ind w:firstLine="0"/>
+        <w:contextualSpacing w:val="0"/>
+        <w:jc w:val="both"/>
+      </w:pPr>
+      <w:r>
+        <w:rPr>
+          <w:rtl w:val="0"/>
+        </w:rPr>
+      </w:r>
+    </w:p>
+    <w:p>
+      <w:pPr>
+        <w:spacing w:lineRule="auto" w:after="0" w:line="240" w:before="0"/>
+        <w:ind w:firstLine="0"/>
+        <w:contextualSpacing w:val="0"/>
         <w:jc w:val="both"/>
       </w:pPr>
       <w:r>
@@ -1830,11 +1674,12 @@
       <w:pPr>
         <w:numPr>
           <w:ilvl w:val="0"/>
-          <w:numId w:val="7"/>
-        </w:numPr>
-        <w:spacing w:lineRule="auto" w:after="0" w:line="240" w:before="0"/>
-        <w:ind w:left="709" w:hanging="358"/>
-        <w:jc w:val="both"/>
+          <w:numId w:val="4"/>
+        </w:numPr>
+        <w:spacing w:lineRule="auto" w:after="0" w:line="240" w:before="0"/>
+        <w:ind w:left="709" w:hanging="357"/>
+        <w:jc w:val="both"/>
+        <w:rPr/>
       </w:pPr>
       <w:r>
         <w:rPr>
@@ -1856,11 +1701,12 @@
       <w:pPr>
         <w:numPr>
           <w:ilvl w:val="0"/>
-          <w:numId w:val="7"/>
-        </w:numPr>
-        <w:spacing w:lineRule="auto" w:after="0" w:line="240" w:before="0"/>
-        <w:ind w:left="709" w:hanging="358"/>
-        <w:jc w:val="both"/>
+          <w:numId w:val="4"/>
+        </w:numPr>
+        <w:spacing w:lineRule="auto" w:after="0" w:line="240" w:before="0"/>
+        <w:ind w:left="709" w:hanging="357"/>
+        <w:jc w:val="both"/>
+        <w:rPr/>
       </w:pPr>
       <w:r>
         <w:rPr>
@@ -1882,11 +1728,12 @@
       <w:pPr>
         <w:numPr>
           <w:ilvl w:val="0"/>
-          <w:numId w:val="7"/>
-        </w:numPr>
-        <w:spacing w:lineRule="auto" w:after="0" w:line="240" w:before="0"/>
-        <w:ind w:left="709" w:hanging="358"/>
-        <w:jc w:val="both"/>
+          <w:numId w:val="4"/>
+        </w:numPr>
+        <w:spacing w:lineRule="auto" w:after="0" w:line="240" w:before="0"/>
+        <w:ind w:left="709" w:hanging="357"/>
+        <w:jc w:val="both"/>
+        <w:rPr/>
       </w:pPr>
       <w:r>
         <w:rPr>
@@ -1907,19 +1754,34 @@
     <w:p>
       <w:pPr>
         <w:spacing w:lineRule="auto" w:after="0" w:line="240" w:before="0"/>
-        <w:ind w:firstLine="0"/>
-        <w:jc w:val="both"/>
-      </w:pPr>
-      <w:r>
-        <w:rPr>
-          <w:rtl w:val="0"/>
-        </w:rPr>
-      </w:r>
-    </w:p>
-    <w:p>
-      <w:pPr>
-        <w:spacing w:lineRule="auto" w:after="0" w:line="240" w:before="0"/>
-        <w:ind w:firstLine="0"/>
+        <w:ind w:left="709" w:firstLine="0"/>
+        <w:contextualSpacing w:val="0"/>
+        <w:jc w:val="both"/>
+      </w:pPr>
+      <w:r>
+        <w:rPr>
+          <w:rtl w:val="0"/>
+        </w:rPr>
+      </w:r>
+    </w:p>
+    <w:p>
+      <w:pPr>
+        <w:spacing w:lineRule="auto" w:after="0" w:line="240" w:before="0"/>
+        <w:ind w:left="709" w:firstLine="0"/>
+        <w:contextualSpacing w:val="0"/>
+        <w:jc w:val="both"/>
+      </w:pPr>
+      <w:r>
+        <w:rPr>
+          <w:rtl w:val="0"/>
+        </w:rPr>
+      </w:r>
+    </w:p>
+    <w:p>
+      <w:pPr>
+        <w:spacing w:lineRule="auto" w:after="0" w:line="240" w:before="0"/>
+        <w:ind w:left="39" w:hanging="357"/>
+        <w:contextualSpacing w:val="0"/>
         <w:jc w:val="both"/>
       </w:pPr>
       <w:r>
@@ -1928,71 +1790,36 @@
           <w:b w:val="1"/>
           <w:color w:val="000000"/>
           <w:sz w:val="24"/>
-          <w:vertAlign w:val="baseline"/>
-          <w:rtl w:val="0"/>
-        </w:rPr>
-        <w:t xml:space="preserve">Desirable</w:t>
-      </w:r>
-      <w:r>
-        <w:rPr>
-          <w:rtl w:val="0"/>
-        </w:rPr>
-      </w:r>
-    </w:p>
-    <w:p>
-      <w:pPr>
-        <w:numPr>
-          <w:ilvl w:val="0"/>
-          <w:numId w:val="6"/>
-        </w:numPr>
-        <w:spacing w:lineRule="auto" w:after="0" w:line="240" w:before="0"/>
-        <w:ind w:left="709" w:hanging="358"/>
-        <w:jc w:val="both"/>
-      </w:pPr>
-      <w:r>
-        <w:rPr>
-          <w:rFonts w:cs="Arial" w:hAnsi="Arial" w:eastAsia="Arial" w:ascii="Arial"/>
-          <w:color w:val="000000"/>
-          <w:sz w:val="24"/>
-          <w:vertAlign w:val="baseline"/>
-          <w:rtl w:val="0"/>
-        </w:rPr>
-        <w:t xml:space="preserve">Demonstrate genuine care for staff and others – build strong interpersonal relationships</w:t>
-      </w:r>
-      <w:r>
-        <w:rPr>
-          <w:rtl w:val="0"/>
-        </w:rPr>
-      </w:r>
-    </w:p>
-    <w:p>
-      <w:pPr>
-        <w:spacing w:lineRule="auto" w:after="0" w:line="240" w:before="0"/>
-        <w:ind w:left="709" w:firstLine="0"/>
-        <w:jc w:val="both"/>
-      </w:pPr>
-      <w:r>
-        <w:rPr>
-          <w:rtl w:val="0"/>
-        </w:rPr>
-      </w:r>
-    </w:p>
-    <w:p>
-      <w:pPr>
-        <w:spacing w:lineRule="auto" w:after="0" w:line="240" w:before="0"/>
-        <w:ind w:left="709" w:firstLine="0"/>
-        <w:jc w:val="both"/>
-      </w:pPr>
-      <w:r>
-        <w:rPr>
-          <w:rtl w:val="0"/>
-        </w:rPr>
-      </w:r>
-    </w:p>
-    <w:p>
-      <w:pPr>
-        <w:spacing w:lineRule="auto" w:after="0" w:line="240" w:before="0"/>
-        <w:ind w:left="39" w:hanging="358"/>
+          <w:u w:val="single"/>
+          <w:vertAlign w:val="baseline"/>
+          <w:rtl w:val="0"/>
+        </w:rPr>
+        <w:t xml:space="preserve">Specialist skills and requirements</w:t>
+      </w:r>
+      <w:r>
+        <w:rPr>
+          <w:rtl w:val="0"/>
+        </w:rPr>
+      </w:r>
+    </w:p>
+    <w:p>
+      <w:pPr>
+        <w:spacing w:lineRule="auto" w:after="0" w:line="240" w:before="0"/>
+        <w:ind w:firstLine="0"/>
+        <w:contextualSpacing w:val="0"/>
+        <w:jc w:val="both"/>
+      </w:pPr>
+      <w:r>
+        <w:rPr>
+          <w:rtl w:val="0"/>
+        </w:rPr>
+      </w:r>
+    </w:p>
+    <w:p>
+      <w:pPr>
+        <w:spacing w:lineRule="auto" w:after="0" w:line="240" w:before="0"/>
+        <w:ind w:firstLine="0"/>
+        <w:contextualSpacing w:val="0"/>
         <w:jc w:val="both"/>
       </w:pPr>
       <w:r>
@@ -2001,42 +1828,6 @@
           <w:b w:val="1"/>
           <w:color w:val="000000"/>
           <w:sz w:val="24"/>
-          <w:u w:val="single"/>
-          <w:vertAlign w:val="baseline"/>
-          <w:rtl w:val="0"/>
-        </w:rPr>
-        <w:t xml:space="preserve">Specialist skills and requirements</w:t>
-      </w:r>
-      <w:r>
-        <w:rPr>
-          <w:rtl w:val="0"/>
-        </w:rPr>
-      </w:r>
-    </w:p>
-    <w:p>
-      <w:pPr>
-        <w:spacing w:lineRule="auto" w:after="0" w:line="240" w:before="0"/>
-        <w:ind w:firstLine="0"/>
-        <w:jc w:val="both"/>
-      </w:pPr>
-      <w:r>
-        <w:rPr>
-          <w:rtl w:val="0"/>
-        </w:rPr>
-      </w:r>
-    </w:p>
-    <w:p>
-      <w:pPr>
-        <w:spacing w:lineRule="auto" w:after="0" w:line="240" w:before="0"/>
-        <w:ind w:firstLine="0"/>
-        <w:jc w:val="both"/>
-      </w:pPr>
-      <w:r>
-        <w:rPr>
-          <w:rFonts w:cs="Arial" w:hAnsi="Arial" w:eastAsia="Arial" w:ascii="Arial"/>
-          <w:b w:val="1"/>
-          <w:color w:val="000000"/>
-          <w:sz w:val="24"/>
           <w:vertAlign w:val="baseline"/>
           <w:rtl w:val="0"/>
         </w:rPr>
@@ -2052,11 +1843,12 @@
       <w:pPr>
         <w:numPr>
           <w:ilvl w:val="0"/>
-          <w:numId w:val="6"/>
-        </w:numPr>
-        <w:spacing w:lineRule="auto" w:after="0" w:line="240" w:before="0"/>
-        <w:ind w:left="709" w:hanging="358"/>
-        <w:jc w:val="both"/>
+          <w:numId w:val="5"/>
+        </w:numPr>
+        <w:spacing w:lineRule="auto" w:after="0" w:line="240" w:before="0"/>
+        <w:ind w:left="709" w:hanging="357"/>
+        <w:jc w:val="both"/>
+        <w:rPr/>
       </w:pPr>
       <w:r>
         <w:rPr>
@@ -2078,11 +1870,12 @@
       <w:pPr>
         <w:numPr>
           <w:ilvl w:val="0"/>
-          <w:numId w:val="6"/>
-        </w:numPr>
-        <w:spacing w:lineRule="auto" w:after="0" w:line="240" w:before="0"/>
-        <w:ind w:left="709" w:hanging="358"/>
-        <w:jc w:val="both"/>
+          <w:numId w:val="5"/>
+        </w:numPr>
+        <w:spacing w:lineRule="auto" w:after="0" w:line="240" w:before="0"/>
+        <w:ind w:left="709" w:hanging="357"/>
+        <w:jc w:val="both"/>
+        <w:rPr/>
       </w:pPr>
       <w:r>
         <w:rPr>
@@ -2104,11 +1897,12 @@
       <w:pPr>
         <w:numPr>
           <w:ilvl w:val="0"/>
-          <w:numId w:val="6"/>
-        </w:numPr>
-        <w:spacing w:lineRule="auto" w:after="0" w:line="240" w:before="0"/>
-        <w:ind w:left="709" w:hanging="358"/>
-        <w:jc w:val="both"/>
+          <w:numId w:val="5"/>
+        </w:numPr>
+        <w:spacing w:lineRule="auto" w:after="0" w:line="240" w:before="0"/>
+        <w:ind w:left="709" w:hanging="357"/>
+        <w:jc w:val="both"/>
+        <w:rPr/>
       </w:pPr>
       <w:r>
         <w:rPr>
@@ -2130,11 +1924,12 @@
       <w:pPr>
         <w:numPr>
           <w:ilvl w:val="0"/>
-          <w:numId w:val="6"/>
-        </w:numPr>
-        <w:spacing w:lineRule="auto" w:after="0" w:line="240" w:before="0"/>
-        <w:ind w:left="709" w:hanging="358"/>
-        <w:jc w:val="both"/>
+          <w:numId w:val="5"/>
+        </w:numPr>
+        <w:spacing w:lineRule="auto" w:after="0" w:line="240" w:before="0"/>
+        <w:ind w:left="709" w:hanging="357"/>
+        <w:jc w:val="both"/>
+        <w:rPr/>
       </w:pPr>
       <w:r>
         <w:rPr>
@@ -2156,11 +1951,12 @@
       <w:pPr>
         <w:numPr>
           <w:ilvl w:val="0"/>
-          <w:numId w:val="6"/>
-        </w:numPr>
-        <w:spacing w:lineRule="auto" w:after="0" w:line="240" w:before="0"/>
-        <w:ind w:left="709" w:hanging="358"/>
-        <w:jc w:val="both"/>
+          <w:numId w:val="5"/>
+        </w:numPr>
+        <w:spacing w:lineRule="auto" w:after="0" w:line="240" w:before="0"/>
+        <w:ind w:left="709" w:hanging="357"/>
+        <w:jc w:val="both"/>
+        <w:rPr/>
       </w:pPr>
       <w:r>
         <w:rPr>
@@ -2182,11 +1978,12 @@
       <w:pPr>
         <w:numPr>
           <w:ilvl w:val="0"/>
-          <w:numId w:val="6"/>
-        </w:numPr>
-        <w:spacing w:lineRule="auto" w:after="0" w:line="240" w:before="0"/>
-        <w:ind w:left="709" w:hanging="358"/>
-        <w:jc w:val="both"/>
+          <w:numId w:val="5"/>
+        </w:numPr>
+        <w:spacing w:lineRule="auto" w:after="0" w:line="240" w:before="0"/>
+        <w:ind w:left="709" w:hanging="357"/>
+        <w:jc w:val="both"/>
+        <w:rPr/>
       </w:pPr>
       <w:r>
         <w:rPr>
@@ -2208,11 +2005,12 @@
       <w:pPr>
         <w:numPr>
           <w:ilvl w:val="0"/>
-          <w:numId w:val="6"/>
-        </w:numPr>
-        <w:spacing w:lineRule="auto" w:after="0" w:line="240" w:before="0"/>
-        <w:ind w:left="709" w:hanging="358"/>
-        <w:jc w:val="both"/>
+          <w:numId w:val="5"/>
+        </w:numPr>
+        <w:spacing w:lineRule="auto" w:after="0" w:line="240" w:before="0"/>
+        <w:ind w:left="709" w:hanging="357"/>
+        <w:jc w:val="both"/>
+        <w:rPr/>
       </w:pPr>
       <w:r>
         <w:rPr>
@@ -2234,11 +2032,12 @@
       <w:pPr>
         <w:numPr>
           <w:ilvl w:val="0"/>
-          <w:numId w:val="6"/>
-        </w:numPr>
-        <w:spacing w:lineRule="auto" w:after="0" w:line="240" w:before="0"/>
-        <w:ind w:left="709" w:hanging="358"/>
-        <w:jc w:val="both"/>
+          <w:numId w:val="5"/>
+        </w:numPr>
+        <w:spacing w:lineRule="auto" w:after="0" w:line="240" w:before="0"/>
+        <w:ind w:left="709" w:hanging="357"/>
+        <w:jc w:val="both"/>
+        <w:rPr/>
       </w:pPr>
       <w:r>
         <w:rPr>
@@ -2260,11 +2059,12 @@
       <w:pPr>
         <w:numPr>
           <w:ilvl w:val="0"/>
-          <w:numId w:val="6"/>
-        </w:numPr>
-        <w:spacing w:lineRule="auto" w:after="0" w:line="240" w:before="0"/>
-        <w:ind w:left="709" w:hanging="358"/>
-        <w:jc w:val="both"/>
+          <w:numId w:val="5"/>
+        </w:numPr>
+        <w:spacing w:lineRule="auto" w:after="0" w:line="240" w:before="0"/>
+        <w:ind w:left="709" w:hanging="357"/>
+        <w:jc w:val="both"/>
+        <w:rPr/>
       </w:pPr>
       <w:r>
         <w:rPr>
@@ -2286,11 +2086,12 @@
       <w:pPr>
         <w:numPr>
           <w:ilvl w:val="0"/>
-          <w:numId w:val="6"/>
-        </w:numPr>
-        <w:spacing w:lineRule="auto" w:after="0" w:line="240" w:before="0"/>
-        <w:ind w:left="709" w:hanging="358"/>
-        <w:jc w:val="both"/>
+          <w:numId w:val="5"/>
+        </w:numPr>
+        <w:spacing w:lineRule="auto" w:after="0" w:line="240" w:before="0"/>
+        <w:ind w:left="709" w:hanging="357"/>
+        <w:jc w:val="both"/>
+        <w:rPr/>
       </w:pPr>
       <w:r>
         <w:rPr>
@@ -2312,11 +2113,12 @@
       <w:pPr>
         <w:numPr>
           <w:ilvl w:val="0"/>
-          <w:numId w:val="6"/>
-        </w:numPr>
-        <w:spacing w:lineRule="auto" w:after="0" w:line="240" w:before="0"/>
-        <w:ind w:left="709" w:hanging="358"/>
-        <w:jc w:val="both"/>
+          <w:numId w:val="5"/>
+        </w:numPr>
+        <w:spacing w:lineRule="auto" w:after="0" w:line="240" w:before="0"/>
+        <w:ind w:left="709" w:hanging="357"/>
+        <w:jc w:val="both"/>
+        <w:rPr/>
       </w:pPr>
       <w:r>
         <w:rPr>
@@ -2338,11 +2140,12 @@
       <w:pPr>
         <w:numPr>
           <w:ilvl w:val="0"/>
-          <w:numId w:val="6"/>
-        </w:numPr>
-        <w:spacing w:lineRule="auto" w:after="0" w:line="240" w:before="0"/>
-        <w:ind w:left="709" w:hanging="358"/>
-        <w:jc w:val="both"/>
+          <w:numId w:val="5"/>
+        </w:numPr>
+        <w:spacing w:lineRule="auto" w:after="0" w:line="240" w:before="0"/>
+        <w:ind w:left="709" w:hanging="357"/>
+        <w:jc w:val="both"/>
+        <w:rPr/>
       </w:pPr>
       <w:r>
         <w:rPr>
@@ -2364,11 +2167,12 @@
       <w:pPr>
         <w:numPr>
           <w:ilvl w:val="0"/>
-          <w:numId w:val="6"/>
-        </w:numPr>
-        <w:spacing w:lineRule="auto" w:after="0" w:line="240" w:before="0"/>
-        <w:ind w:left="709" w:hanging="358"/>
-        <w:jc w:val="both"/>
+          <w:numId w:val="5"/>
+        </w:numPr>
+        <w:spacing w:lineRule="auto" w:after="0" w:line="240" w:before="0"/>
+        <w:ind w:left="709" w:hanging="357"/>
+        <w:jc w:val="both"/>
+        <w:rPr/>
       </w:pPr>
       <w:r>
         <w:rPr>
@@ -2390,11 +2194,12 @@
       <w:pPr>
         <w:numPr>
           <w:ilvl w:val="0"/>
-          <w:numId w:val="6"/>
-        </w:numPr>
-        <w:spacing w:lineRule="auto" w:after="0" w:line="240" w:before="0"/>
-        <w:ind w:left="709" w:hanging="358"/>
-        <w:jc w:val="both"/>
+          <w:numId w:val="5"/>
+        </w:numPr>
+        <w:spacing w:lineRule="auto" w:after="0" w:line="240" w:before="0"/>
+        <w:ind w:left="709" w:hanging="357"/>
+        <w:jc w:val="both"/>
+        <w:rPr/>
       </w:pPr>
       <w:r>
         <w:rPr>
@@ -2416,37 +2221,39 @@
       <w:pPr>
         <w:numPr>
           <w:ilvl w:val="0"/>
-          <w:numId w:val="6"/>
-        </w:numPr>
-        <w:spacing w:lineRule="auto" w:after="0" w:line="240" w:before="0"/>
-        <w:ind w:left="709" w:hanging="358"/>
-        <w:jc w:val="both"/>
-      </w:pPr>
-      <w:r>
-        <w:rPr>
-          <w:rFonts w:cs="Arial" w:hAnsi="Arial" w:eastAsia="Arial" w:ascii="Arial"/>
-          <w:color w:val="000000"/>
-          <w:sz w:val="24"/>
-          <w:vertAlign w:val="baseline"/>
-          <w:rtl w:val="0"/>
-        </w:rPr>
-        <w:t xml:space="preserve">Enthusiastic about and experienced with open source solutions and community</w:t>
-      </w:r>
-      <w:r>
-        <w:rPr>
-          <w:rtl w:val="0"/>
-        </w:rPr>
-      </w:r>
-    </w:p>
-    <w:p>
-      <w:pPr>
-        <w:numPr>
-          <w:ilvl w:val="0"/>
-          <w:numId w:val="6"/>
-        </w:numPr>
-        <w:spacing w:lineRule="auto" w:after="0" w:line="240" w:before="0"/>
-        <w:ind w:left="709" w:hanging="358"/>
-        <w:jc w:val="both"/>
+          <w:numId w:val="5"/>
+        </w:numPr>
+        <w:spacing w:lineRule="auto" w:after="0" w:line="240" w:before="0"/>
+        <w:ind w:left="709" w:hanging="357"/>
+        <w:jc w:val="both"/>
+        <w:rPr/>
+      </w:pPr>
+      <w:r>
+        <w:rPr>
+          <w:rFonts w:cs="Arial" w:hAnsi="Arial" w:eastAsia="Arial" w:ascii="Arial"/>
+          <w:color w:val="000000"/>
+          <w:sz w:val="24"/>
+          <w:vertAlign w:val="baseline"/>
+          <w:rtl w:val="0"/>
+        </w:rPr>
+        <w:t xml:space="preserve">Experience with open source solutions and community</w:t>
+      </w:r>
+      <w:r>
+        <w:rPr>
+          <w:rtl w:val="0"/>
+        </w:rPr>
+      </w:r>
+    </w:p>
+    <w:p>
+      <w:pPr>
+        <w:numPr>
+          <w:ilvl w:val="0"/>
+          <w:numId w:val="5"/>
+        </w:numPr>
+        <w:spacing w:lineRule="auto" w:after="0" w:line="240" w:before="0"/>
+        <w:ind w:left="709" w:hanging="357"/>
+        <w:jc w:val="both"/>
+        <w:rPr/>
       </w:pPr>
       <w:r>
         <w:rPr>
@@ -2468,41 +2275,46 @@
       <w:pPr>
         <w:numPr>
           <w:ilvl w:val="0"/>
-          <w:numId w:val="6"/>
-        </w:numPr>
-        <w:spacing w:lineRule="auto" w:after="0" w:line="240" w:before="0"/>
-        <w:ind w:left="709" w:hanging="358"/>
-        <w:jc w:val="both"/>
-      </w:pPr>
-      <w:r>
-        <w:rPr>
-          <w:rFonts w:cs="Arial" w:hAnsi="Arial" w:eastAsia="Arial" w:ascii="Arial"/>
-          <w:color w:val="000000"/>
-          <w:sz w:val="24"/>
-          <w:vertAlign w:val="baseline"/>
-          <w:rtl w:val="0"/>
-        </w:rPr>
-        <w:t xml:space="preserve">Enthusiasm for sharing knowledge and working in a multi-disciplinary team</w:t>
-      </w:r>
-      <w:r>
-        <w:rPr>
-          <w:rtl w:val="0"/>
-        </w:rPr>
-      </w:r>
-    </w:p>
-    <w:p>
-      <w:pPr>
-        <w:ind w:firstLine="0"/>
-      </w:pPr>
-      <w:r>
-        <w:rPr>
-          <w:rtl w:val="0"/>
-        </w:rPr>
-      </w:r>
-    </w:p>
-    <w:p>
-      <w:pPr>
-        <w:ind w:firstLine="0"/>
+          <w:numId w:val="5"/>
+        </w:numPr>
+        <w:spacing w:lineRule="auto" w:after="0" w:line="240" w:before="0"/>
+        <w:ind w:left="709" w:hanging="357"/>
+        <w:jc w:val="both"/>
+        <w:rPr/>
+      </w:pPr>
+      <w:r>
+        <w:rPr>
+          <w:rFonts w:cs="Arial" w:hAnsi="Arial" w:eastAsia="Arial" w:ascii="Arial"/>
+          <w:color w:val="000000"/>
+          <w:sz w:val="24"/>
+          <w:vertAlign w:val="baseline"/>
+          <w:rtl w:val="0"/>
+        </w:rPr>
+        <w:t xml:space="preserve">Experience sharing knowledge and working in a multi-disciplinary team</w:t>
+      </w:r>
+      <w:r>
+        <w:rPr>
+          <w:rtl w:val="0"/>
+        </w:rPr>
+      </w:r>
+    </w:p>
+    <w:p>
+      <w:pPr>
+        <w:spacing w:lineRule="auto" w:after="0" w:line="240" w:before="0"/>
+        <w:ind w:firstLine="0"/>
+        <w:contextualSpacing w:val="0"/>
+      </w:pPr>
+      <w:r>
+        <w:rPr>
+          <w:rtl w:val="0"/>
+        </w:rPr>
+      </w:r>
+    </w:p>
+    <w:p>
+      <w:pPr>
+        <w:spacing w:lineRule="auto" w:after="0" w:line="240" w:before="0"/>
+        <w:ind w:firstLine="0"/>
+        <w:contextualSpacing w:val="0"/>
       </w:pPr>
       <w:r>
         <w:rPr>
@@ -2529,6 +2341,7 @@
       </w:tabs>
       <w:spacing w:lineRule="auto" w:after="0" w:line="240" w:before="0"/>
       <w:ind w:firstLine="0"/>
+      <w:contextualSpacing w:val="0"/>
     </w:pPr>
     <w:r>
       <w:rPr>
@@ -2546,8 +2359,9 @@
       <w:start w:val="1"/>
       <w:numFmt w:val="bullet"/>
       <w:lvlText w:val="●"/>
-      <w:pPr>
-        <w:ind w:left="786" w:firstLine="1212"/>
+      <w:lvlJc w:val="left"/>
+      <w:pPr>
+        <w:ind w:left="1080" w:firstLine="2880"/>
       </w:pPr>
       <w:rPr>
         <w:rFonts w:cs="Arial" w:hAnsi="Arial" w:eastAsia="Arial" w:ascii="Arial"/>
@@ -2565,8 +2379,9 @@
       <w:start w:val="1"/>
       <w:numFmt w:val="bullet"/>
       <w:lvlText w:val="○"/>
-      <w:pPr>
-        <w:ind w:left="1506" w:firstLine="2652"/>
+      <w:lvlJc w:val="left"/>
+      <w:pPr>
+        <w:ind w:left="1800" w:firstLine="5040"/>
       </w:pPr>
       <w:rPr>
         <w:rFonts w:cs="Arial" w:hAnsi="Arial" w:eastAsia="Arial" w:ascii="Arial"/>
@@ -2584,8 +2399,9 @@
       <w:start w:val="1"/>
       <w:numFmt w:val="bullet"/>
       <w:lvlText w:val="■"/>
-      <w:pPr>
-        <w:ind w:left="2226" w:firstLine="4092"/>
+      <w:lvlJc w:val="left"/>
+      <w:pPr>
+        <w:ind w:left="2520" w:firstLine="7200"/>
       </w:pPr>
       <w:rPr>
         <w:rFonts w:cs="Arial" w:hAnsi="Arial" w:eastAsia="Arial" w:ascii="Arial"/>
@@ -2603,8 +2419,9 @@
       <w:start w:val="1"/>
       <w:numFmt w:val="bullet"/>
       <w:lvlText w:val="●"/>
-      <w:pPr>
-        <w:ind w:left="2946" w:firstLine="5532"/>
+      <w:lvlJc w:val="left"/>
+      <w:pPr>
+        <w:ind w:left="3240" w:firstLine="9360"/>
       </w:pPr>
       <w:rPr>
         <w:rFonts w:cs="Arial" w:hAnsi="Arial" w:eastAsia="Arial" w:ascii="Arial"/>
@@ -2622,8 +2439,9 @@
       <w:start w:val="1"/>
       <w:numFmt w:val="bullet"/>
       <w:lvlText w:val="○"/>
-      <w:pPr>
-        <w:ind w:left="3666" w:firstLine="6972"/>
+      <w:lvlJc w:val="left"/>
+      <w:pPr>
+        <w:ind w:left="3960" w:firstLine="11520"/>
       </w:pPr>
       <w:rPr>
         <w:rFonts w:cs="Arial" w:hAnsi="Arial" w:eastAsia="Arial" w:ascii="Arial"/>
@@ -2641,8 +2459,9 @@
       <w:start w:val="1"/>
       <w:numFmt w:val="bullet"/>
       <w:lvlText w:val="■"/>
-      <w:pPr>
-        <w:ind w:left="4386" w:firstLine="8412"/>
+      <w:lvlJc w:val="left"/>
+      <w:pPr>
+        <w:ind w:left="4680" w:firstLine="13680"/>
       </w:pPr>
       <w:rPr>
         <w:rFonts w:cs="Arial" w:hAnsi="Arial" w:eastAsia="Arial" w:ascii="Arial"/>
@@ -2660,8 +2479,9 @@
       <w:start w:val="1"/>
       <w:numFmt w:val="bullet"/>
       <w:lvlText w:val="●"/>
-      <w:pPr>
-        <w:ind w:left="5106" w:firstLine="9852"/>
+      <w:lvlJc w:val="left"/>
+      <w:pPr>
+        <w:ind w:left="5400" w:firstLine="15840"/>
       </w:pPr>
       <w:rPr>
         <w:rFonts w:cs="Arial" w:hAnsi="Arial" w:eastAsia="Arial" w:ascii="Arial"/>
@@ -2679,8 +2499,9 @@
       <w:start w:val="1"/>
       <w:numFmt w:val="bullet"/>
       <w:lvlText w:val="○"/>
-      <w:pPr>
-        <w:ind w:left="5826" w:firstLine="11292"/>
+      <w:lvlJc w:val="left"/>
+      <w:pPr>
+        <w:ind w:left="6120" w:firstLine="18000"/>
       </w:pPr>
       <w:rPr>
         <w:rFonts w:cs="Arial" w:hAnsi="Arial" w:eastAsia="Arial" w:ascii="Arial"/>
@@ -2698,8 +2519,9 @@
       <w:start w:val="1"/>
       <w:numFmt w:val="bullet"/>
       <w:lvlText w:val="■"/>
-      <w:pPr>
-        <w:ind w:left="6546" w:firstLine="12732"/>
+      <w:lvlJc w:val="left"/>
+      <w:pPr>
+        <w:ind w:left="6840" w:firstLine="20160"/>
       </w:pPr>
       <w:rPr>
         <w:rFonts w:cs="Arial" w:hAnsi="Arial" w:eastAsia="Arial" w:ascii="Arial"/>
@@ -2719,8 +2541,9 @@
       <w:start w:val="1"/>
       <w:numFmt w:val="bullet"/>
       <w:lvlText w:val="●"/>
-      <w:pPr>
-        <w:ind w:left="720" w:firstLine="1080"/>
+      <w:lvlJc w:val="left"/>
+      <w:pPr>
+        <w:ind w:left="1080" w:firstLine="2880"/>
       </w:pPr>
       <w:rPr>
         <w:rFonts w:cs="Arial" w:hAnsi="Arial" w:eastAsia="Arial" w:ascii="Arial"/>
@@ -2738,8 +2561,9 @@
       <w:start w:val="1"/>
       <w:numFmt w:val="bullet"/>
       <w:lvlText w:val="○"/>
-      <w:pPr>
-        <w:ind w:left="1440" w:firstLine="2520"/>
+      <w:lvlJc w:val="left"/>
+      <w:pPr>
+        <w:ind w:left="1800" w:firstLine="5040"/>
       </w:pPr>
       <w:rPr>
         <w:rFonts w:cs="Arial" w:hAnsi="Arial" w:eastAsia="Arial" w:ascii="Arial"/>
@@ -2757,8 +2581,9 @@
       <w:start w:val="1"/>
       <w:numFmt w:val="bullet"/>
       <w:lvlText w:val="■"/>
-      <w:pPr>
-        <w:ind w:left="2160" w:firstLine="3960"/>
+      <w:lvlJc w:val="left"/>
+      <w:pPr>
+        <w:ind w:left="2520" w:firstLine="7200"/>
       </w:pPr>
       <w:rPr>
         <w:rFonts w:cs="Arial" w:hAnsi="Arial" w:eastAsia="Arial" w:ascii="Arial"/>
@@ -2776,8 +2601,9 @@
       <w:start w:val="1"/>
       <w:numFmt w:val="bullet"/>
       <w:lvlText w:val="●"/>
-      <w:pPr>
-        <w:ind w:left="2880" w:firstLine="5400"/>
+      <w:lvlJc w:val="left"/>
+      <w:pPr>
+        <w:ind w:left="3240" w:firstLine="9360"/>
       </w:pPr>
       <w:rPr>
         <w:rFonts w:cs="Arial" w:hAnsi="Arial" w:eastAsia="Arial" w:ascii="Arial"/>
@@ -2795,8 +2621,9 @@
       <w:start w:val="1"/>
       <w:numFmt w:val="bullet"/>
       <w:lvlText w:val="○"/>
-      <w:pPr>
-        <w:ind w:left="3600" w:firstLine="6840"/>
+      <w:lvlJc w:val="left"/>
+      <w:pPr>
+        <w:ind w:left="3960" w:firstLine="11520"/>
       </w:pPr>
       <w:rPr>
         <w:rFonts w:cs="Arial" w:hAnsi="Arial" w:eastAsia="Arial" w:ascii="Arial"/>
@@ -2814,8 +2641,9 @@
       <w:start w:val="1"/>
       <w:numFmt w:val="bullet"/>
       <w:lvlText w:val="■"/>
-      <w:pPr>
-        <w:ind w:left="4320" w:firstLine="8280"/>
+      <w:lvlJc w:val="left"/>
+      <w:pPr>
+        <w:ind w:left="4680" w:firstLine="13680"/>
       </w:pPr>
       <w:rPr>
         <w:rFonts w:cs="Arial" w:hAnsi="Arial" w:eastAsia="Arial" w:ascii="Arial"/>
@@ -2833,8 +2661,9 @@
       <w:start w:val="1"/>
       <w:numFmt w:val="bullet"/>
       <w:lvlText w:val="●"/>
-      <w:pPr>
-        <w:ind w:left="5040" w:firstLine="9720"/>
+      <w:lvlJc w:val="left"/>
+      <w:pPr>
+        <w:ind w:left="5400" w:firstLine="15840"/>
       </w:pPr>
       <w:rPr>
         <w:rFonts w:cs="Arial" w:hAnsi="Arial" w:eastAsia="Arial" w:ascii="Arial"/>
@@ -2852,8 +2681,9 @@
       <w:start w:val="1"/>
       <w:numFmt w:val="bullet"/>
       <w:lvlText w:val="○"/>
-      <w:pPr>
-        <w:ind w:left="5760" w:firstLine="11160"/>
+      <w:lvlJc w:val="left"/>
+      <w:pPr>
+        <w:ind w:left="6120" w:firstLine="18000"/>
       </w:pPr>
       <w:rPr>
         <w:rFonts w:cs="Arial" w:hAnsi="Arial" w:eastAsia="Arial" w:ascii="Arial"/>
@@ -2871,8 +2701,9 @@
       <w:start w:val="1"/>
       <w:numFmt w:val="bullet"/>
       <w:lvlText w:val="■"/>
-      <w:pPr>
-        <w:ind w:left="6480" w:firstLine="12600"/>
+      <w:lvlJc w:val="left"/>
+      <w:pPr>
+        <w:ind w:left="6840" w:firstLine="20160"/>
       </w:pPr>
       <w:rPr>
         <w:rFonts w:cs="Arial" w:hAnsi="Arial" w:eastAsia="Arial" w:ascii="Arial"/>
@@ -2892,56 +2723,38 @@
       <w:start w:val="1"/>
       <w:numFmt w:val="bullet"/>
       <w:lvlText w:val="●"/>
-      <w:pPr>
-        <w:ind w:left="786" w:firstLine="1212"/>
-      </w:pPr>
-      <w:rPr>
-        <w:rFonts w:cs="Arial" w:hAnsi="Arial" w:eastAsia="Arial" w:ascii="Arial"/>
-        <w:b w:val="0"/>
-        <w:i w:val="0"/>
-        <w:smallCaps w:val="0"/>
-        <w:strike w:val="0"/>
-        <w:color w:val="000000"/>
-        <w:sz w:val="24"/>
-        <w:u w:val="none"/>
+      <w:lvlJc w:val="left"/>
+      <w:pPr>
+        <w:ind w:left="720" w:firstLine="360"/>
+      </w:pPr>
+      <w:rPr>
+        <w:rFonts w:cs="Arial" w:hAnsi="Arial" w:eastAsia="Arial" w:ascii="Arial"/>
         <w:vertAlign w:val="baseline"/>
       </w:rPr>
     </w:lvl>
     <w:lvl w:ilvl="1">
       <w:start w:val="1"/>
       <w:numFmt w:val="bullet"/>
-      <w:lvlText w:val="○"/>
-      <w:pPr>
-        <w:ind w:left="1440" w:firstLine="2520"/>
-      </w:pPr>
-      <w:rPr>
-        <w:rFonts w:cs="Arial" w:hAnsi="Arial" w:eastAsia="Arial" w:ascii="Arial"/>
-        <w:b w:val="0"/>
-        <w:i w:val="0"/>
-        <w:smallCaps w:val="0"/>
-        <w:strike w:val="0"/>
-        <w:color w:val="000000"/>
-        <w:sz w:val="24"/>
-        <w:u w:val="none"/>
+      <w:lvlText w:val="o"/>
+      <w:lvlJc w:val="left"/>
+      <w:pPr>
+        <w:ind w:left="1440" w:firstLine="1080"/>
+      </w:pPr>
+      <w:rPr>
+        <w:rFonts w:cs="Arial" w:hAnsi="Arial" w:eastAsia="Arial" w:ascii="Arial"/>
         <w:vertAlign w:val="baseline"/>
       </w:rPr>
     </w:lvl>
     <w:lvl w:ilvl="2">
       <w:start w:val="1"/>
       <w:numFmt w:val="bullet"/>
-      <w:lvlText w:val="■"/>
-      <w:pPr>
-        <w:ind w:left="2160" w:firstLine="3960"/>
-      </w:pPr>
-      <w:rPr>
-        <w:rFonts w:cs="Arial" w:hAnsi="Arial" w:eastAsia="Arial" w:ascii="Arial"/>
-        <w:b w:val="0"/>
-        <w:i w:val="0"/>
-        <w:smallCaps w:val="0"/>
-        <w:strike w:val="0"/>
-        <w:color w:val="000000"/>
-        <w:sz w:val="24"/>
-        <w:u w:val="none"/>
+      <w:lvlText w:val="▪"/>
+      <w:lvlJc w:val="left"/>
+      <w:pPr>
+        <w:ind w:left="2160" w:firstLine="1800"/>
+      </w:pPr>
+      <w:rPr>
+        <w:rFonts w:cs="Arial" w:hAnsi="Arial" w:eastAsia="Arial" w:ascii="Arial"/>
         <w:vertAlign w:val="baseline"/>
       </w:rPr>
     </w:lvl>
@@ -2949,56 +2762,38 @@
       <w:start w:val="1"/>
       <w:numFmt w:val="bullet"/>
       <w:lvlText w:val="●"/>
-      <w:pPr>
-        <w:ind w:left="2880" w:firstLine="5400"/>
-      </w:pPr>
-      <w:rPr>
-        <w:rFonts w:cs="Arial" w:hAnsi="Arial" w:eastAsia="Arial" w:ascii="Arial"/>
-        <w:b w:val="0"/>
-        <w:i w:val="0"/>
-        <w:smallCaps w:val="0"/>
-        <w:strike w:val="0"/>
-        <w:color w:val="000000"/>
-        <w:sz w:val="24"/>
-        <w:u w:val="none"/>
+      <w:lvlJc w:val="left"/>
+      <w:pPr>
+        <w:ind w:left="2880" w:firstLine="2520"/>
+      </w:pPr>
+      <w:rPr>
+        <w:rFonts w:cs="Arial" w:hAnsi="Arial" w:eastAsia="Arial" w:ascii="Arial"/>
         <w:vertAlign w:val="baseline"/>
       </w:rPr>
     </w:lvl>
     <w:lvl w:ilvl="4">
       <w:start w:val="1"/>
       <w:numFmt w:val="bullet"/>
-      <w:lvlText w:val="○"/>
-      <w:pPr>
-        <w:ind w:left="3600" w:firstLine="6840"/>
-      </w:pPr>
-      <w:rPr>
-        <w:rFonts w:cs="Arial" w:hAnsi="Arial" w:eastAsia="Arial" w:ascii="Arial"/>
-        <w:b w:val="0"/>
-        <w:i w:val="0"/>
-        <w:smallCaps w:val="0"/>
-        <w:strike w:val="0"/>
-        <w:color w:val="000000"/>
-        <w:sz w:val="24"/>
-        <w:u w:val="none"/>
+      <w:lvlText w:val="o"/>
+      <w:lvlJc w:val="left"/>
+      <w:pPr>
+        <w:ind w:left="3600" w:firstLine="3240"/>
+      </w:pPr>
+      <w:rPr>
+        <w:rFonts w:cs="Arial" w:hAnsi="Arial" w:eastAsia="Arial" w:ascii="Arial"/>
         <w:vertAlign w:val="baseline"/>
       </w:rPr>
     </w:lvl>
     <w:lvl w:ilvl="5">
       <w:start w:val="1"/>
       <w:numFmt w:val="bullet"/>
-      <w:lvlText w:val="■"/>
-      <w:pPr>
-        <w:ind w:left="4320" w:firstLine="8280"/>
-      </w:pPr>
-      <w:rPr>
-        <w:rFonts w:cs="Arial" w:hAnsi="Arial" w:eastAsia="Arial" w:ascii="Arial"/>
-        <w:b w:val="0"/>
-        <w:i w:val="0"/>
-        <w:smallCaps w:val="0"/>
-        <w:strike w:val="0"/>
-        <w:color w:val="000000"/>
-        <w:sz w:val="24"/>
-        <w:u w:val="none"/>
+      <w:lvlText w:val="▪"/>
+      <w:lvlJc w:val="left"/>
+      <w:pPr>
+        <w:ind w:left="4320" w:firstLine="3960"/>
+      </w:pPr>
+      <w:rPr>
+        <w:rFonts w:cs="Arial" w:hAnsi="Arial" w:eastAsia="Arial" w:ascii="Arial"/>
         <w:vertAlign w:val="baseline"/>
       </w:rPr>
     </w:lvl>
@@ -3006,56 +2801,38 @@
       <w:start w:val="1"/>
       <w:numFmt w:val="bullet"/>
       <w:lvlText w:val="●"/>
-      <w:pPr>
-        <w:ind w:left="5040" w:firstLine="9720"/>
-      </w:pPr>
-      <w:rPr>
-        <w:rFonts w:cs="Arial" w:hAnsi="Arial" w:eastAsia="Arial" w:ascii="Arial"/>
-        <w:b w:val="0"/>
-        <w:i w:val="0"/>
-        <w:smallCaps w:val="0"/>
-        <w:strike w:val="0"/>
-        <w:color w:val="000000"/>
-        <w:sz w:val="24"/>
-        <w:u w:val="none"/>
+      <w:lvlJc w:val="left"/>
+      <w:pPr>
+        <w:ind w:left="5040" w:firstLine="4680"/>
+      </w:pPr>
+      <w:rPr>
+        <w:rFonts w:cs="Arial" w:hAnsi="Arial" w:eastAsia="Arial" w:ascii="Arial"/>
         <w:vertAlign w:val="baseline"/>
       </w:rPr>
     </w:lvl>
     <w:lvl w:ilvl="7">
       <w:start w:val="1"/>
       <w:numFmt w:val="bullet"/>
-      <w:lvlText w:val="○"/>
-      <w:pPr>
-        <w:ind w:left="5760" w:firstLine="11160"/>
-      </w:pPr>
-      <w:rPr>
-        <w:rFonts w:cs="Arial" w:hAnsi="Arial" w:eastAsia="Arial" w:ascii="Arial"/>
-        <w:b w:val="0"/>
-        <w:i w:val="0"/>
-        <w:smallCaps w:val="0"/>
-        <w:strike w:val="0"/>
-        <w:color w:val="000000"/>
-        <w:sz w:val="24"/>
-        <w:u w:val="none"/>
+      <w:lvlText w:val="o"/>
+      <w:lvlJc w:val="left"/>
+      <w:pPr>
+        <w:ind w:left="5760" w:firstLine="5400"/>
+      </w:pPr>
+      <w:rPr>
+        <w:rFonts w:cs="Arial" w:hAnsi="Arial" w:eastAsia="Arial" w:ascii="Arial"/>
         <w:vertAlign w:val="baseline"/>
       </w:rPr>
     </w:lvl>
     <w:lvl w:ilvl="8">
       <w:start w:val="1"/>
       <w:numFmt w:val="bullet"/>
-      <w:lvlText w:val="■"/>
-      <w:pPr>
-        <w:ind w:left="6480" w:firstLine="12600"/>
-      </w:pPr>
-      <w:rPr>
-        <w:rFonts w:cs="Arial" w:hAnsi="Arial" w:eastAsia="Arial" w:ascii="Arial"/>
-        <w:b w:val="0"/>
-        <w:i w:val="0"/>
-        <w:smallCaps w:val="0"/>
-        <w:strike w:val="0"/>
-        <w:color w:val="000000"/>
-        <w:sz w:val="24"/>
-        <w:u w:val="none"/>
+      <w:lvlText w:val="▪"/>
+      <w:lvlJc w:val="left"/>
+      <w:pPr>
+        <w:ind w:left="6480" w:firstLine="6120"/>
+      </w:pPr>
+      <w:rPr>
+        <w:rFonts w:cs="Arial" w:hAnsi="Arial" w:eastAsia="Arial" w:ascii="Arial"/>
         <w:vertAlign w:val="baseline"/>
       </w:rPr>
     </w:lvl>
@@ -3065,8 +2842,9 @@
       <w:start w:val="1"/>
       <w:numFmt w:val="bullet"/>
       <w:lvlText w:val="●"/>
-      <w:pPr>
-        <w:ind w:left="720" w:firstLine="1080"/>
+      <w:lvlJc w:val="left"/>
+      <w:pPr>
+        <w:ind w:left="1080" w:firstLine="2880"/>
       </w:pPr>
       <w:rPr>
         <w:rFonts w:cs="Arial" w:hAnsi="Arial" w:eastAsia="Arial" w:ascii="Arial"/>
@@ -3084,8 +2862,9 @@
       <w:start w:val="1"/>
       <w:numFmt w:val="bullet"/>
       <w:lvlText w:val="○"/>
-      <w:pPr>
-        <w:ind w:left="1440" w:firstLine="2520"/>
+      <w:lvlJc w:val="left"/>
+      <w:pPr>
+        <w:ind w:left="1800" w:firstLine="5040"/>
       </w:pPr>
       <w:rPr>
         <w:rFonts w:cs="Arial" w:hAnsi="Arial" w:eastAsia="Arial" w:ascii="Arial"/>
@@ -3103,8 +2882,9 @@
       <w:start w:val="1"/>
       <w:numFmt w:val="bullet"/>
       <w:lvlText w:val="■"/>
-      <w:pPr>
-        <w:ind w:left="2160" w:firstLine="3960"/>
+      <w:lvlJc w:val="left"/>
+      <w:pPr>
+        <w:ind w:left="2520" w:firstLine="7200"/>
       </w:pPr>
       <w:rPr>
         <w:rFonts w:cs="Arial" w:hAnsi="Arial" w:eastAsia="Arial" w:ascii="Arial"/>
@@ -3122,8 +2902,9 @@
       <w:start w:val="1"/>
       <w:numFmt w:val="bullet"/>
       <w:lvlText w:val="●"/>
-      <w:pPr>
-        <w:ind w:left="2880" w:firstLine="5400"/>
+      <w:lvlJc w:val="left"/>
+      <w:pPr>
+        <w:ind w:left="3240" w:firstLine="9360"/>
       </w:pPr>
       <w:rPr>
         <w:rFonts w:cs="Arial" w:hAnsi="Arial" w:eastAsia="Arial" w:ascii="Arial"/>
@@ -3141,8 +2922,9 @@
       <w:start w:val="1"/>
       <w:numFmt w:val="bullet"/>
       <w:lvlText w:val="○"/>
-      <w:pPr>
-        <w:ind w:left="3600" w:firstLine="6840"/>
+      <w:lvlJc w:val="left"/>
+      <w:pPr>
+        <w:ind w:left="3960" w:firstLine="11520"/>
       </w:pPr>
       <w:rPr>
         <w:rFonts w:cs="Arial" w:hAnsi="Arial" w:eastAsia="Arial" w:ascii="Arial"/>
@@ -3160,8 +2942,9 @@
       <w:start w:val="1"/>
       <w:numFmt w:val="bullet"/>
       <w:lvlText w:val="■"/>
-      <w:pPr>
-        <w:ind w:left="4320" w:firstLine="8280"/>
+      <w:lvlJc w:val="left"/>
+      <w:pPr>
+        <w:ind w:left="4680" w:firstLine="13680"/>
       </w:pPr>
       <w:rPr>
         <w:rFonts w:cs="Arial" w:hAnsi="Arial" w:eastAsia="Arial" w:ascii="Arial"/>
@@ -3179,8 +2962,9 @@
       <w:start w:val="1"/>
       <w:numFmt w:val="bullet"/>
       <w:lvlText w:val="●"/>
-      <w:pPr>
-        <w:ind w:left="5040" w:firstLine="9720"/>
+      <w:lvlJc w:val="left"/>
+      <w:pPr>
+        <w:ind w:left="5400" w:firstLine="15840"/>
       </w:pPr>
       <w:rPr>
         <w:rFonts w:cs="Arial" w:hAnsi="Arial" w:eastAsia="Arial" w:ascii="Arial"/>
@@ -3198,8 +2982,9 @@
       <w:start w:val="1"/>
       <w:numFmt w:val="bullet"/>
       <w:lvlText w:val="○"/>
-      <w:pPr>
-        <w:ind w:left="5760" w:firstLine="11160"/>
+      <w:lvlJc w:val="left"/>
+      <w:pPr>
+        <w:ind w:left="6120" w:firstLine="18000"/>
       </w:pPr>
       <w:rPr>
         <w:rFonts w:cs="Arial" w:hAnsi="Arial" w:eastAsia="Arial" w:ascii="Arial"/>
@@ -3217,8 +3002,9 @@
       <w:start w:val="1"/>
       <w:numFmt w:val="bullet"/>
       <w:lvlText w:val="■"/>
-      <w:pPr>
-        <w:ind w:left="6480" w:firstLine="12600"/>
+      <w:lvlJc w:val="left"/>
+      <w:pPr>
+        <w:ind w:left="6840" w:firstLine="20160"/>
       </w:pPr>
       <w:rPr>
         <w:rFonts w:cs="Arial" w:hAnsi="Arial" w:eastAsia="Arial" w:ascii="Arial"/>
@@ -3238,8 +3024,9 @@
       <w:start w:val="1"/>
       <w:numFmt w:val="bullet"/>
       <w:lvlText w:val="●"/>
-      <w:pPr>
-        <w:ind w:left="1080" w:firstLine="1800"/>
+      <w:lvlJc w:val="left"/>
+      <w:pPr>
+        <w:ind w:left="1080" w:firstLine="2880"/>
       </w:pPr>
       <w:rPr>
         <w:rFonts w:cs="Arial" w:hAnsi="Arial" w:eastAsia="Arial" w:ascii="Arial"/>
@@ -3257,8 +3044,9 @@
       <w:start w:val="1"/>
       <w:numFmt w:val="bullet"/>
       <w:lvlText w:val="○"/>
-      <w:pPr>
-        <w:ind w:left="1800" w:firstLine="3240"/>
+      <w:lvlJc w:val="left"/>
+      <w:pPr>
+        <w:ind w:left="1800" w:firstLine="5040"/>
       </w:pPr>
       <w:rPr>
         <w:rFonts w:cs="Arial" w:hAnsi="Arial" w:eastAsia="Arial" w:ascii="Arial"/>
@@ -3276,8 +3064,9 @@
       <w:start w:val="1"/>
       <w:numFmt w:val="bullet"/>
       <w:lvlText w:val="■"/>
-      <w:pPr>
-        <w:ind w:left="2520" w:firstLine="4680"/>
+      <w:lvlJc w:val="left"/>
+      <w:pPr>
+        <w:ind w:left="2520" w:firstLine="7200"/>
       </w:pPr>
       <w:rPr>
         <w:rFonts w:cs="Arial" w:hAnsi="Arial" w:eastAsia="Arial" w:ascii="Arial"/>
@@ -3295,8 +3084,9 @@
       <w:start w:val="1"/>
       <w:numFmt w:val="bullet"/>
       <w:lvlText w:val="●"/>
-      <w:pPr>
-        <w:ind w:left="3240" w:firstLine="6120"/>
+      <w:lvlJc w:val="left"/>
+      <w:pPr>
+        <w:ind w:left="3240" w:firstLine="9360"/>
       </w:pPr>
       <w:rPr>
         <w:rFonts w:cs="Arial" w:hAnsi="Arial" w:eastAsia="Arial" w:ascii="Arial"/>
@@ -3314,8 +3104,9 @@
       <w:start w:val="1"/>
       <w:numFmt w:val="bullet"/>
       <w:lvlText w:val="○"/>
-      <w:pPr>
-        <w:ind w:left="3960" w:firstLine="7560"/>
+      <w:lvlJc w:val="left"/>
+      <w:pPr>
+        <w:ind w:left="3960" w:firstLine="11520"/>
       </w:pPr>
       <w:rPr>
         <w:rFonts w:cs="Arial" w:hAnsi="Arial" w:eastAsia="Arial" w:ascii="Arial"/>
@@ -3333,8 +3124,9 @@
       <w:start w:val="1"/>
       <w:numFmt w:val="bullet"/>
       <w:lvlText w:val="■"/>
-      <w:pPr>
-        <w:ind w:left="4680" w:firstLine="9000"/>
+      <w:lvlJc w:val="left"/>
+      <w:pPr>
+        <w:ind w:left="4680" w:firstLine="13680"/>
       </w:pPr>
       <w:rPr>
         <w:rFonts w:cs="Arial" w:hAnsi="Arial" w:eastAsia="Arial" w:ascii="Arial"/>
@@ -3352,8 +3144,9 @@
       <w:start w:val="1"/>
       <w:numFmt w:val="bullet"/>
       <w:lvlText w:val="●"/>
-      <w:pPr>
-        <w:ind w:left="5400" w:firstLine="10440"/>
+      <w:lvlJc w:val="left"/>
+      <w:pPr>
+        <w:ind w:left="5400" w:firstLine="15840"/>
       </w:pPr>
       <w:rPr>
         <w:rFonts w:cs="Arial" w:hAnsi="Arial" w:eastAsia="Arial" w:ascii="Arial"/>
@@ -3371,8 +3164,9 @@
       <w:start w:val="1"/>
       <w:numFmt w:val="bullet"/>
       <w:lvlText w:val="○"/>
-      <w:pPr>
-        <w:ind w:left="6120" w:firstLine="11880"/>
+      <w:lvlJc w:val="left"/>
+      <w:pPr>
+        <w:ind w:left="6120" w:firstLine="18000"/>
       </w:pPr>
       <w:rPr>
         <w:rFonts w:cs="Arial" w:hAnsi="Arial" w:eastAsia="Arial" w:ascii="Arial"/>
@@ -3390,8 +3184,9 @@
       <w:start w:val="1"/>
       <w:numFmt w:val="bullet"/>
       <w:lvlText w:val="■"/>
-      <w:pPr>
-        <w:ind w:left="6840" w:firstLine="13320"/>
+      <w:lvlJc w:val="left"/>
+      <w:pPr>
+        <w:ind w:left="6840" w:firstLine="20160"/>
       </w:pPr>
       <w:rPr>
         <w:rFonts w:cs="Arial" w:hAnsi="Arial" w:eastAsia="Arial" w:ascii="Arial"/>
@@ -3411,8 +3206,9 @@
       <w:start w:val="1"/>
       <w:numFmt w:val="bullet"/>
       <w:lvlText w:val="●"/>
-      <w:pPr>
-        <w:ind w:left="1080" w:firstLine="1800"/>
+      <w:lvlJc w:val="left"/>
+      <w:pPr>
+        <w:ind w:left="1080" w:firstLine="2880"/>
       </w:pPr>
       <w:rPr>
         <w:rFonts w:cs="Arial" w:hAnsi="Arial" w:eastAsia="Arial" w:ascii="Arial"/>
@@ -3430,8 +3226,9 @@
       <w:start w:val="1"/>
       <w:numFmt w:val="bullet"/>
       <w:lvlText w:val="○"/>
-      <w:pPr>
-        <w:ind w:left="1800" w:firstLine="3240"/>
+      <w:lvlJc w:val="left"/>
+      <w:pPr>
+        <w:ind w:left="1800" w:firstLine="5040"/>
       </w:pPr>
       <w:rPr>
         <w:rFonts w:cs="Arial" w:hAnsi="Arial" w:eastAsia="Arial" w:ascii="Arial"/>
@@ -3449,8 +3246,9 @@
       <w:start w:val="1"/>
       <w:numFmt w:val="bullet"/>
       <w:lvlText w:val="■"/>
-      <w:pPr>
-        <w:ind w:left="2520" w:firstLine="4680"/>
+      <w:lvlJc w:val="left"/>
+      <w:pPr>
+        <w:ind w:left="2520" w:firstLine="7200"/>
       </w:pPr>
       <w:rPr>
         <w:rFonts w:cs="Arial" w:hAnsi="Arial" w:eastAsia="Arial" w:ascii="Arial"/>
@@ -3468,8 +3266,9 @@
       <w:start w:val="1"/>
       <w:numFmt w:val="bullet"/>
       <w:lvlText w:val="●"/>
-      <w:pPr>
-        <w:ind w:left="3240" w:firstLine="6120"/>
+      <w:lvlJc w:val="left"/>
+      <w:pPr>
+        <w:ind w:left="3240" w:firstLine="9360"/>
       </w:pPr>
       <w:rPr>
         <w:rFonts w:cs="Arial" w:hAnsi="Arial" w:eastAsia="Arial" w:ascii="Arial"/>
@@ -3487,8 +3286,9 @@
       <w:start w:val="1"/>
       <w:numFmt w:val="bullet"/>
       <w:lvlText w:val="○"/>
-      <w:pPr>
-        <w:ind w:left="3960" w:firstLine="7560"/>
+      <w:lvlJc w:val="left"/>
+      <w:pPr>
+        <w:ind w:left="3960" w:firstLine="11520"/>
       </w:pPr>
       <w:rPr>
         <w:rFonts w:cs="Arial" w:hAnsi="Arial" w:eastAsia="Arial" w:ascii="Arial"/>
@@ -3506,8 +3306,9 @@
       <w:start w:val="1"/>
       <w:numFmt w:val="bullet"/>
       <w:lvlText w:val="■"/>
-      <w:pPr>
-        <w:ind w:left="4680" w:firstLine="9000"/>
+      <w:lvlJc w:val="left"/>
+      <w:pPr>
+        <w:ind w:left="4680" w:firstLine="13680"/>
       </w:pPr>
       <w:rPr>
         <w:rFonts w:cs="Arial" w:hAnsi="Arial" w:eastAsia="Arial" w:ascii="Arial"/>
@@ -3525,8 +3326,9 @@
       <w:start w:val="1"/>
       <w:numFmt w:val="bullet"/>
       <w:lvlText w:val="●"/>
-      <w:pPr>
-        <w:ind w:left="5400" w:firstLine="10440"/>
+      <w:lvlJc w:val="left"/>
+      <w:pPr>
+        <w:ind w:left="5400" w:firstLine="15840"/>
       </w:pPr>
       <w:rPr>
         <w:rFonts w:cs="Arial" w:hAnsi="Arial" w:eastAsia="Arial" w:ascii="Arial"/>
@@ -3544,8 +3346,9 @@
       <w:start w:val="1"/>
       <w:numFmt w:val="bullet"/>
       <w:lvlText w:val="○"/>
-      <w:pPr>
-        <w:ind w:left="6120" w:firstLine="11880"/>
+      <w:lvlJc w:val="left"/>
+      <w:pPr>
+        <w:ind w:left="6120" w:firstLine="18000"/>
       </w:pPr>
       <w:rPr>
         <w:rFonts w:cs="Arial" w:hAnsi="Arial" w:eastAsia="Arial" w:ascii="Arial"/>
@@ -3563,8 +3366,9 @@
       <w:start w:val="1"/>
       <w:numFmt w:val="bullet"/>
       <w:lvlText w:val="■"/>
-      <w:pPr>
-        <w:ind w:left="6840" w:firstLine="13320"/>
+      <w:lvlJc w:val="left"/>
+      <w:pPr>
+        <w:ind w:left="6840" w:firstLine="20160"/>
       </w:pPr>
       <w:rPr>
         <w:rFonts w:cs="Arial" w:hAnsi="Arial" w:eastAsia="Arial" w:ascii="Arial"/>
@@ -3584,8 +3388,9 @@
       <w:start w:val="1"/>
       <w:numFmt w:val="bullet"/>
       <w:lvlText w:val="●"/>
-      <w:pPr>
-        <w:ind w:left="1080" w:firstLine="1800"/>
+      <w:lvlJc w:val="left"/>
+      <w:pPr>
+        <w:ind w:left="720" w:firstLine="1800"/>
       </w:pPr>
       <w:rPr>
         <w:rFonts w:cs="Arial" w:hAnsi="Arial" w:eastAsia="Arial" w:ascii="Arial"/>
@@ -3603,8 +3408,9 @@
       <w:start w:val="1"/>
       <w:numFmt w:val="bullet"/>
       <w:lvlText w:val="○"/>
-      <w:pPr>
-        <w:ind w:left="1800" w:firstLine="3240"/>
+      <w:lvlJc w:val="left"/>
+      <w:pPr>
+        <w:ind w:left="1440" w:firstLine="3960"/>
       </w:pPr>
       <w:rPr>
         <w:rFonts w:cs="Arial" w:hAnsi="Arial" w:eastAsia="Arial" w:ascii="Arial"/>
@@ -3622,8 +3428,9 @@
       <w:start w:val="1"/>
       <w:numFmt w:val="bullet"/>
       <w:lvlText w:val="■"/>
-      <w:pPr>
-        <w:ind w:left="2520" w:firstLine="4680"/>
+      <w:lvlJc w:val="left"/>
+      <w:pPr>
+        <w:ind w:left="2160" w:firstLine="6120"/>
       </w:pPr>
       <w:rPr>
         <w:rFonts w:cs="Arial" w:hAnsi="Arial" w:eastAsia="Arial" w:ascii="Arial"/>
@@ -3641,8 +3448,9 @@
       <w:start w:val="1"/>
       <w:numFmt w:val="bullet"/>
       <w:lvlText w:val="●"/>
-      <w:pPr>
-        <w:ind w:left="3240" w:firstLine="6120"/>
+      <w:lvlJc w:val="left"/>
+      <w:pPr>
+        <w:ind w:left="2880" w:firstLine="8280"/>
       </w:pPr>
       <w:rPr>
         <w:rFonts w:cs="Arial" w:hAnsi="Arial" w:eastAsia="Arial" w:ascii="Arial"/>
@@ -3660,8 +3468,9 @@
       <w:start w:val="1"/>
       <w:numFmt w:val="bullet"/>
       <w:lvlText w:val="○"/>
-      <w:pPr>
-        <w:ind w:left="3960" w:firstLine="7560"/>
+      <w:lvlJc w:val="left"/>
+      <w:pPr>
+        <w:ind w:left="3600" w:firstLine="10440"/>
       </w:pPr>
       <w:rPr>
         <w:rFonts w:cs="Arial" w:hAnsi="Arial" w:eastAsia="Arial" w:ascii="Arial"/>
@@ -3679,8 +3488,9 @@
       <w:start w:val="1"/>
       <w:numFmt w:val="bullet"/>
       <w:lvlText w:val="■"/>
-      <w:pPr>
-        <w:ind w:left="4680" w:firstLine="9000"/>
+      <w:lvlJc w:val="left"/>
+      <w:pPr>
+        <w:ind w:left="4320" w:firstLine="12600"/>
       </w:pPr>
       <w:rPr>
         <w:rFonts w:cs="Arial" w:hAnsi="Arial" w:eastAsia="Arial" w:ascii="Arial"/>
@@ -3698,8 +3508,9 @@
       <w:start w:val="1"/>
       <w:numFmt w:val="bullet"/>
       <w:lvlText w:val="●"/>
-      <w:pPr>
-        <w:ind w:left="5400" w:firstLine="10440"/>
+      <w:lvlJc w:val="left"/>
+      <w:pPr>
+        <w:ind w:left="5040" w:firstLine="14760"/>
       </w:pPr>
       <w:rPr>
         <w:rFonts w:cs="Arial" w:hAnsi="Arial" w:eastAsia="Arial" w:ascii="Arial"/>
@@ -3717,8 +3528,9 @@
       <w:start w:val="1"/>
       <w:numFmt w:val="bullet"/>
       <w:lvlText w:val="○"/>
-      <w:pPr>
-        <w:ind w:left="6120" w:firstLine="11880"/>
+      <w:lvlJc w:val="left"/>
+      <w:pPr>
+        <w:ind w:left="5760" w:firstLine="16920"/>
       </w:pPr>
       <w:rPr>
         <w:rFonts w:cs="Arial" w:hAnsi="Arial" w:eastAsia="Arial" w:ascii="Arial"/>
@@ -3736,8 +3548,9 @@
       <w:start w:val="1"/>
       <w:numFmt w:val="bullet"/>
       <w:lvlText w:val="■"/>
-      <w:pPr>
-        <w:ind w:left="6840" w:firstLine="13320"/>
+      <w:lvlJc w:val="left"/>
+      <w:pPr>
+        <w:ind w:left="6480" w:firstLine="19080"/>
       </w:pPr>
       <w:rPr>
         <w:rFonts w:cs="Arial" w:hAnsi="Arial" w:eastAsia="Arial" w:ascii="Arial"/>
@@ -3757,8 +3570,9 @@
       <w:start w:val="1"/>
       <w:numFmt w:val="bullet"/>
       <w:lvlText w:val="●"/>
-      <w:pPr>
-        <w:ind w:left="1080" w:firstLine="1800"/>
+      <w:lvlJc w:val="left"/>
+      <w:pPr>
+        <w:ind w:left="720" w:firstLine="1800"/>
       </w:pPr>
       <w:rPr>
         <w:rFonts w:cs="Arial" w:hAnsi="Arial" w:eastAsia="Arial" w:ascii="Arial"/>
@@ -3776,8 +3590,9 @@
       <w:start w:val="1"/>
       <w:numFmt w:val="bullet"/>
       <w:lvlText w:val="○"/>
-      <w:pPr>
-        <w:ind w:left="1800" w:firstLine="3240"/>
+      <w:lvlJc w:val="left"/>
+      <w:pPr>
+        <w:ind w:left="1440" w:firstLine="3960"/>
       </w:pPr>
       <w:rPr>
         <w:rFonts w:cs="Arial" w:hAnsi="Arial" w:eastAsia="Arial" w:ascii="Arial"/>
@@ -3795,8 +3610,9 @@
       <w:start w:val="1"/>
       <w:numFmt w:val="bullet"/>
       <w:lvlText w:val="■"/>
-      <w:pPr>
-        <w:ind w:left="2520" w:firstLine="4680"/>
+      <w:lvlJc w:val="left"/>
+      <w:pPr>
+        <w:ind w:left="2160" w:firstLine="6120"/>
       </w:pPr>
       <w:rPr>
         <w:rFonts w:cs="Arial" w:hAnsi="Arial" w:eastAsia="Arial" w:ascii="Arial"/>
@@ -3814,8 +3630,9 @@
       <w:start w:val="1"/>
       <w:numFmt w:val="bullet"/>
       <w:lvlText w:val="●"/>
-      <w:pPr>
-        <w:ind w:left="3240" w:firstLine="6120"/>
+      <w:lvlJc w:val="left"/>
+      <w:pPr>
+        <w:ind w:left="2880" w:firstLine="8280"/>
       </w:pPr>
       <w:rPr>
         <w:rFonts w:cs="Arial" w:hAnsi="Arial" w:eastAsia="Arial" w:ascii="Arial"/>
@@ -3833,8 +3650,9 @@
       <w:start w:val="1"/>
       <w:numFmt w:val="bullet"/>
       <w:lvlText w:val="○"/>
-      <w:pPr>
-        <w:ind w:left="3960" w:firstLine="7560"/>
+      <w:lvlJc w:val="left"/>
+      <w:pPr>
+        <w:ind w:left="3600" w:firstLine="10440"/>
       </w:pPr>
       <w:rPr>
         <w:rFonts w:cs="Arial" w:hAnsi="Arial" w:eastAsia="Arial" w:ascii="Arial"/>
@@ -3852,8 +3670,9 @@
       <w:start w:val="1"/>
       <w:numFmt w:val="bullet"/>
       <w:lvlText w:val="■"/>
-      <w:pPr>
-        <w:ind w:left="4680" w:firstLine="9000"/>
+      <w:lvlJc w:val="left"/>
+      <w:pPr>
+        <w:ind w:left="4320" w:firstLine="12600"/>
       </w:pPr>
       <w:rPr>
         <w:rFonts w:cs="Arial" w:hAnsi="Arial" w:eastAsia="Arial" w:ascii="Arial"/>
@@ -3871,8 +3690,9 @@
       <w:start w:val="1"/>
       <w:numFmt w:val="bullet"/>
       <w:lvlText w:val="●"/>
-      <w:pPr>
-        <w:ind w:left="5400" w:firstLine="10440"/>
+      <w:lvlJc w:val="left"/>
+      <w:pPr>
+        <w:ind w:left="5040" w:firstLine="14760"/>
       </w:pPr>
       <w:rPr>
         <w:rFonts w:cs="Arial" w:hAnsi="Arial" w:eastAsia="Arial" w:ascii="Arial"/>
@@ -3890,8 +3710,9 @@
       <w:start w:val="1"/>
       <w:numFmt w:val="bullet"/>
       <w:lvlText w:val="○"/>
-      <w:pPr>
-        <w:ind w:left="6120" w:firstLine="11880"/>
+      <w:lvlJc w:val="left"/>
+      <w:pPr>
+        <w:ind w:left="5760" w:firstLine="16920"/>
       </w:pPr>
       <w:rPr>
         <w:rFonts w:cs="Arial" w:hAnsi="Arial" w:eastAsia="Arial" w:ascii="Arial"/>
@@ -3909,527 +3730,9 @@
       <w:start w:val="1"/>
       <w:numFmt w:val="bullet"/>
       <w:lvlText w:val="■"/>
-      <w:pPr>
-        <w:ind w:left="6840" w:firstLine="13320"/>
-      </w:pPr>
-      <w:rPr>
-        <w:rFonts w:cs="Arial" w:hAnsi="Arial" w:eastAsia="Arial" w:ascii="Arial"/>
-        <w:b w:val="0"/>
-        <w:i w:val="0"/>
-        <w:smallCaps w:val="0"/>
-        <w:strike w:val="0"/>
-        <w:color w:val="000000"/>
-        <w:sz w:val="24"/>
-        <w:u w:val="none"/>
-        <w:vertAlign w:val="baseline"/>
-      </w:rPr>
-    </w:lvl>
-  </w:abstractNum>
-  <w:abstractNum w:abstractNumId="9">
-    <w:lvl w:ilvl="0">
-      <w:start w:val="1"/>
-      <w:numFmt w:val="bullet"/>
-      <w:lvlText w:val="●"/>
-      <w:pPr>
-        <w:ind w:left="1080" w:firstLine="1800"/>
-      </w:pPr>
-      <w:rPr>
-        <w:rFonts w:cs="Arial" w:hAnsi="Arial" w:eastAsia="Arial" w:ascii="Arial"/>
-        <w:b w:val="0"/>
-        <w:i w:val="0"/>
-        <w:smallCaps w:val="0"/>
-        <w:strike w:val="0"/>
-        <w:color w:val="000000"/>
-        <w:sz w:val="24"/>
-        <w:u w:val="none"/>
-        <w:vertAlign w:val="baseline"/>
-      </w:rPr>
-    </w:lvl>
-    <w:lvl w:ilvl="1">
-      <w:start w:val="1"/>
-      <w:numFmt w:val="bullet"/>
-      <w:lvlText w:val="○"/>
-      <w:pPr>
-        <w:ind w:left="1800" w:firstLine="3240"/>
-      </w:pPr>
-      <w:rPr>
-        <w:rFonts w:cs="Arial" w:hAnsi="Arial" w:eastAsia="Arial" w:ascii="Arial"/>
-        <w:b w:val="0"/>
-        <w:i w:val="0"/>
-        <w:smallCaps w:val="0"/>
-        <w:strike w:val="0"/>
-        <w:color w:val="000000"/>
-        <w:sz w:val="24"/>
-        <w:u w:val="none"/>
-        <w:vertAlign w:val="baseline"/>
-      </w:rPr>
-    </w:lvl>
-    <w:lvl w:ilvl="2">
-      <w:start w:val="1"/>
-      <w:numFmt w:val="bullet"/>
-      <w:lvlText w:val="■"/>
-      <w:pPr>
-        <w:ind w:left="2520" w:firstLine="4680"/>
-      </w:pPr>
-      <w:rPr>
-        <w:rFonts w:cs="Arial" w:hAnsi="Arial" w:eastAsia="Arial" w:ascii="Arial"/>
-        <w:b w:val="0"/>
-        <w:i w:val="0"/>
-        <w:smallCaps w:val="0"/>
-        <w:strike w:val="0"/>
-        <w:color w:val="000000"/>
-        <w:sz w:val="24"/>
-        <w:u w:val="none"/>
-        <w:vertAlign w:val="baseline"/>
-      </w:rPr>
-    </w:lvl>
-    <w:lvl w:ilvl="3">
-      <w:start w:val="1"/>
-      <w:numFmt w:val="bullet"/>
-      <w:lvlText w:val="●"/>
-      <w:pPr>
-        <w:ind w:left="3240" w:firstLine="6120"/>
-      </w:pPr>
-      <w:rPr>
-        <w:rFonts w:cs="Arial" w:hAnsi="Arial" w:eastAsia="Arial" w:ascii="Arial"/>
-        <w:b w:val="0"/>
-        <w:i w:val="0"/>
-        <w:smallCaps w:val="0"/>
-        <w:strike w:val="0"/>
-        <w:color w:val="000000"/>
-        <w:sz w:val="24"/>
-        <w:u w:val="none"/>
-        <w:vertAlign w:val="baseline"/>
-      </w:rPr>
-    </w:lvl>
-    <w:lvl w:ilvl="4">
-      <w:start w:val="1"/>
-      <w:numFmt w:val="bullet"/>
-      <w:lvlText w:val="○"/>
-      <w:pPr>
-        <w:ind w:left="3960" w:firstLine="7560"/>
-      </w:pPr>
-      <w:rPr>
-        <w:rFonts w:cs="Arial" w:hAnsi="Arial" w:eastAsia="Arial" w:ascii="Arial"/>
-        <w:b w:val="0"/>
-        <w:i w:val="0"/>
-        <w:smallCaps w:val="0"/>
-        <w:strike w:val="0"/>
-        <w:color w:val="000000"/>
-        <w:sz w:val="24"/>
-        <w:u w:val="none"/>
-        <w:vertAlign w:val="baseline"/>
-      </w:rPr>
-    </w:lvl>
-    <w:lvl w:ilvl="5">
-      <w:start w:val="1"/>
-      <w:numFmt w:val="bullet"/>
-      <w:lvlText w:val="■"/>
-      <w:pPr>
-        <w:ind w:left="4680" w:firstLine="9000"/>
-      </w:pPr>
-      <w:rPr>
-        <w:rFonts w:cs="Arial" w:hAnsi="Arial" w:eastAsia="Arial" w:ascii="Arial"/>
-        <w:b w:val="0"/>
-        <w:i w:val="0"/>
-        <w:smallCaps w:val="0"/>
-        <w:strike w:val="0"/>
-        <w:color w:val="000000"/>
-        <w:sz w:val="24"/>
-        <w:u w:val="none"/>
-        <w:vertAlign w:val="baseline"/>
-      </w:rPr>
-    </w:lvl>
-    <w:lvl w:ilvl="6">
-      <w:start w:val="1"/>
-      <w:numFmt w:val="bullet"/>
-      <w:lvlText w:val="●"/>
-      <w:pPr>
-        <w:ind w:left="5400" w:firstLine="10440"/>
-      </w:pPr>
-      <w:rPr>
-        <w:rFonts w:cs="Arial" w:hAnsi="Arial" w:eastAsia="Arial" w:ascii="Arial"/>
-        <w:b w:val="0"/>
-        <w:i w:val="0"/>
-        <w:smallCaps w:val="0"/>
-        <w:strike w:val="0"/>
-        <w:color w:val="000000"/>
-        <w:sz w:val="24"/>
-        <w:u w:val="none"/>
-        <w:vertAlign w:val="baseline"/>
-      </w:rPr>
-    </w:lvl>
-    <w:lvl w:ilvl="7">
-      <w:start w:val="1"/>
-      <w:numFmt w:val="bullet"/>
-      <w:lvlText w:val="○"/>
-      <w:pPr>
-        <w:ind w:left="6120" w:firstLine="11880"/>
-      </w:pPr>
-      <w:rPr>
-        <w:rFonts w:cs="Arial" w:hAnsi="Arial" w:eastAsia="Arial" w:ascii="Arial"/>
-        <w:b w:val="0"/>
-        <w:i w:val="0"/>
-        <w:smallCaps w:val="0"/>
-        <w:strike w:val="0"/>
-        <w:color w:val="000000"/>
-        <w:sz w:val="24"/>
-        <w:u w:val="none"/>
-        <w:vertAlign w:val="baseline"/>
-      </w:rPr>
-    </w:lvl>
-    <w:lvl w:ilvl="8">
-      <w:start w:val="1"/>
-      <w:numFmt w:val="bullet"/>
-      <w:lvlText w:val="■"/>
-      <w:pPr>
-        <w:ind w:left="6840" w:firstLine="13320"/>
-      </w:pPr>
-      <w:rPr>
-        <w:rFonts w:cs="Arial" w:hAnsi="Arial" w:eastAsia="Arial" w:ascii="Arial"/>
-        <w:b w:val="0"/>
-        <w:i w:val="0"/>
-        <w:smallCaps w:val="0"/>
-        <w:strike w:val="0"/>
-        <w:color w:val="000000"/>
-        <w:sz w:val="24"/>
-        <w:u w:val="none"/>
-        <w:vertAlign w:val="baseline"/>
-      </w:rPr>
-    </w:lvl>
-  </w:abstractNum>
-  <w:abstractNum w:abstractNumId="10">
-    <w:lvl w:ilvl="0">
-      <w:start w:val="1"/>
-      <w:numFmt w:val="bullet"/>
-      <w:lvlText w:val="●"/>
-      <w:pPr>
-        <w:ind w:left="720" w:firstLine="1080"/>
-      </w:pPr>
-      <w:rPr>
-        <w:rFonts w:cs="Arial" w:hAnsi="Arial" w:eastAsia="Arial" w:ascii="Arial"/>
-        <w:b w:val="0"/>
-        <w:i w:val="0"/>
-        <w:smallCaps w:val="0"/>
-        <w:strike w:val="0"/>
-        <w:color w:val="000000"/>
-        <w:sz w:val="24"/>
-        <w:u w:val="none"/>
-        <w:vertAlign w:val="baseline"/>
-      </w:rPr>
-    </w:lvl>
-    <w:lvl w:ilvl="1">
-      <w:start w:val="1"/>
-      <w:numFmt w:val="bullet"/>
-      <w:lvlText w:val="○"/>
-      <w:pPr>
-        <w:ind w:left="1440" w:firstLine="2520"/>
-      </w:pPr>
-      <w:rPr>
-        <w:rFonts w:cs="Arial" w:hAnsi="Arial" w:eastAsia="Arial" w:ascii="Arial"/>
-        <w:b w:val="0"/>
-        <w:i w:val="0"/>
-        <w:smallCaps w:val="0"/>
-        <w:strike w:val="0"/>
-        <w:color w:val="000000"/>
-        <w:sz w:val="24"/>
-        <w:u w:val="none"/>
-        <w:vertAlign w:val="baseline"/>
-      </w:rPr>
-    </w:lvl>
-    <w:lvl w:ilvl="2">
-      <w:start w:val="1"/>
-      <w:numFmt w:val="bullet"/>
-      <w:lvlText w:val="■"/>
-      <w:pPr>
-        <w:ind w:left="2160" w:firstLine="3960"/>
-      </w:pPr>
-      <w:rPr>
-        <w:rFonts w:cs="Arial" w:hAnsi="Arial" w:eastAsia="Arial" w:ascii="Arial"/>
-        <w:b w:val="0"/>
-        <w:i w:val="0"/>
-        <w:smallCaps w:val="0"/>
-        <w:strike w:val="0"/>
-        <w:color w:val="000000"/>
-        <w:sz w:val="24"/>
-        <w:u w:val="none"/>
-        <w:vertAlign w:val="baseline"/>
-      </w:rPr>
-    </w:lvl>
-    <w:lvl w:ilvl="3">
-      <w:start w:val="1"/>
-      <w:numFmt w:val="bullet"/>
-      <w:lvlText w:val="●"/>
-      <w:pPr>
-        <w:ind w:left="2880" w:firstLine="5400"/>
-      </w:pPr>
-      <w:rPr>
-        <w:rFonts w:cs="Arial" w:hAnsi="Arial" w:eastAsia="Arial" w:ascii="Arial"/>
-        <w:b w:val="0"/>
-        <w:i w:val="0"/>
-        <w:smallCaps w:val="0"/>
-        <w:strike w:val="0"/>
-        <w:color w:val="000000"/>
-        <w:sz w:val="24"/>
-        <w:u w:val="none"/>
-        <w:vertAlign w:val="baseline"/>
-      </w:rPr>
-    </w:lvl>
-    <w:lvl w:ilvl="4">
-      <w:start w:val="1"/>
-      <w:numFmt w:val="bullet"/>
-      <w:lvlText w:val="○"/>
-      <w:pPr>
-        <w:ind w:left="3600" w:firstLine="6840"/>
-      </w:pPr>
-      <w:rPr>
-        <w:rFonts w:cs="Arial" w:hAnsi="Arial" w:eastAsia="Arial" w:ascii="Arial"/>
-        <w:b w:val="0"/>
-        <w:i w:val="0"/>
-        <w:smallCaps w:val="0"/>
-        <w:strike w:val="0"/>
-        <w:color w:val="000000"/>
-        <w:sz w:val="24"/>
-        <w:u w:val="none"/>
-        <w:vertAlign w:val="baseline"/>
-      </w:rPr>
-    </w:lvl>
-    <w:lvl w:ilvl="5">
-      <w:start w:val="1"/>
-      <w:numFmt w:val="bullet"/>
-      <w:lvlText w:val="■"/>
-      <w:pPr>
-        <w:ind w:left="4320" w:firstLine="8280"/>
-      </w:pPr>
-      <w:rPr>
-        <w:rFonts w:cs="Arial" w:hAnsi="Arial" w:eastAsia="Arial" w:ascii="Arial"/>
-        <w:b w:val="0"/>
-        <w:i w:val="0"/>
-        <w:smallCaps w:val="0"/>
-        <w:strike w:val="0"/>
-        <w:color w:val="000000"/>
-        <w:sz w:val="24"/>
-        <w:u w:val="none"/>
-        <w:vertAlign w:val="baseline"/>
-      </w:rPr>
-    </w:lvl>
-    <w:lvl w:ilvl="6">
-      <w:start w:val="1"/>
-      <w:numFmt w:val="bullet"/>
-      <w:lvlText w:val="●"/>
-      <w:pPr>
-        <w:ind w:left="5040" w:firstLine="9720"/>
-      </w:pPr>
-      <w:rPr>
-        <w:rFonts w:cs="Arial" w:hAnsi="Arial" w:eastAsia="Arial" w:ascii="Arial"/>
-        <w:b w:val="0"/>
-        <w:i w:val="0"/>
-        <w:smallCaps w:val="0"/>
-        <w:strike w:val="0"/>
-        <w:color w:val="000000"/>
-        <w:sz w:val="24"/>
-        <w:u w:val="none"/>
-        <w:vertAlign w:val="baseline"/>
-      </w:rPr>
-    </w:lvl>
-    <w:lvl w:ilvl="7">
-      <w:start w:val="1"/>
-      <w:numFmt w:val="bullet"/>
-      <w:lvlText w:val="○"/>
-      <w:pPr>
-        <w:ind w:left="5760" w:firstLine="11160"/>
-      </w:pPr>
-      <w:rPr>
-        <w:rFonts w:cs="Arial" w:hAnsi="Arial" w:eastAsia="Arial" w:ascii="Arial"/>
-        <w:b w:val="0"/>
-        <w:i w:val="0"/>
-        <w:smallCaps w:val="0"/>
-        <w:strike w:val="0"/>
-        <w:color w:val="000000"/>
-        <w:sz w:val="24"/>
-        <w:u w:val="none"/>
-        <w:vertAlign w:val="baseline"/>
-      </w:rPr>
-    </w:lvl>
-    <w:lvl w:ilvl="8">
-      <w:start w:val="1"/>
-      <w:numFmt w:val="bullet"/>
-      <w:lvlText w:val="■"/>
-      <w:pPr>
-        <w:ind w:left="6480" w:firstLine="12600"/>
-      </w:pPr>
-      <w:rPr>
-        <w:rFonts w:cs="Arial" w:hAnsi="Arial" w:eastAsia="Arial" w:ascii="Arial"/>
-        <w:b w:val="0"/>
-        <w:i w:val="0"/>
-        <w:smallCaps w:val="0"/>
-        <w:strike w:val="0"/>
-        <w:color w:val="000000"/>
-        <w:sz w:val="24"/>
-        <w:u w:val="none"/>
-        <w:vertAlign w:val="baseline"/>
-      </w:rPr>
-    </w:lvl>
-  </w:abstractNum>
-  <w:abstractNum w:abstractNumId="11">
-    <w:lvl w:ilvl="0">
-      <w:start w:val="1"/>
-      <w:numFmt w:val="bullet"/>
-      <w:lvlText w:val="●"/>
-      <w:pPr>
-        <w:ind w:left="1080" w:firstLine="1800"/>
-      </w:pPr>
-      <w:rPr>
-        <w:rFonts w:cs="Arial" w:hAnsi="Arial" w:eastAsia="Arial" w:ascii="Arial"/>
-        <w:b w:val="0"/>
-        <w:i w:val="0"/>
-        <w:smallCaps w:val="0"/>
-        <w:strike w:val="0"/>
-        <w:color w:val="000000"/>
-        <w:sz w:val="24"/>
-        <w:u w:val="none"/>
-        <w:vertAlign w:val="baseline"/>
-      </w:rPr>
-    </w:lvl>
-    <w:lvl w:ilvl="1">
-      <w:start w:val="1"/>
-      <w:numFmt w:val="bullet"/>
-      <w:lvlText w:val="○"/>
-      <w:pPr>
-        <w:ind w:left="1800" w:firstLine="3240"/>
-      </w:pPr>
-      <w:rPr>
-        <w:rFonts w:cs="Arial" w:hAnsi="Arial" w:eastAsia="Arial" w:ascii="Arial"/>
-        <w:b w:val="0"/>
-        <w:i w:val="0"/>
-        <w:smallCaps w:val="0"/>
-        <w:strike w:val="0"/>
-        <w:color w:val="000000"/>
-        <w:sz w:val="24"/>
-        <w:u w:val="none"/>
-        <w:vertAlign w:val="baseline"/>
-      </w:rPr>
-    </w:lvl>
-    <w:lvl w:ilvl="2">
-      <w:start w:val="1"/>
-      <w:numFmt w:val="bullet"/>
-      <w:lvlText w:val="■"/>
-      <w:pPr>
-        <w:ind w:left="2520" w:firstLine="4680"/>
-      </w:pPr>
-      <w:rPr>
-        <w:rFonts w:cs="Arial" w:hAnsi="Arial" w:eastAsia="Arial" w:ascii="Arial"/>
-        <w:b w:val="0"/>
-        <w:i w:val="0"/>
-        <w:smallCaps w:val="0"/>
-        <w:strike w:val="0"/>
-        <w:color w:val="000000"/>
-        <w:sz w:val="24"/>
-        <w:u w:val="none"/>
-        <w:vertAlign w:val="baseline"/>
-      </w:rPr>
-    </w:lvl>
-    <w:lvl w:ilvl="3">
-      <w:start w:val="1"/>
-      <w:numFmt w:val="bullet"/>
-      <w:lvlText w:val="●"/>
-      <w:pPr>
-        <w:ind w:left="3240" w:firstLine="6120"/>
-      </w:pPr>
-      <w:rPr>
-        <w:rFonts w:cs="Arial" w:hAnsi="Arial" w:eastAsia="Arial" w:ascii="Arial"/>
-        <w:b w:val="0"/>
-        <w:i w:val="0"/>
-        <w:smallCaps w:val="0"/>
-        <w:strike w:val="0"/>
-        <w:color w:val="000000"/>
-        <w:sz w:val="24"/>
-        <w:u w:val="none"/>
-        <w:vertAlign w:val="baseline"/>
-      </w:rPr>
-    </w:lvl>
-    <w:lvl w:ilvl="4">
-      <w:start w:val="1"/>
-      <w:numFmt w:val="bullet"/>
-      <w:lvlText w:val="○"/>
-      <w:pPr>
-        <w:ind w:left="3960" w:firstLine="7560"/>
-      </w:pPr>
-      <w:rPr>
-        <w:rFonts w:cs="Arial" w:hAnsi="Arial" w:eastAsia="Arial" w:ascii="Arial"/>
-        <w:b w:val="0"/>
-        <w:i w:val="0"/>
-        <w:smallCaps w:val="0"/>
-        <w:strike w:val="0"/>
-        <w:color w:val="000000"/>
-        <w:sz w:val="24"/>
-        <w:u w:val="none"/>
-        <w:vertAlign w:val="baseline"/>
-      </w:rPr>
-    </w:lvl>
-    <w:lvl w:ilvl="5">
-      <w:start w:val="1"/>
-      <w:numFmt w:val="bullet"/>
-      <w:lvlText w:val="■"/>
-      <w:pPr>
-        <w:ind w:left="4680" w:firstLine="9000"/>
-      </w:pPr>
-      <w:rPr>
-        <w:rFonts w:cs="Arial" w:hAnsi="Arial" w:eastAsia="Arial" w:ascii="Arial"/>
-        <w:b w:val="0"/>
-        <w:i w:val="0"/>
-        <w:smallCaps w:val="0"/>
-        <w:strike w:val="0"/>
-        <w:color w:val="000000"/>
-        <w:sz w:val="24"/>
-        <w:u w:val="none"/>
-        <w:vertAlign w:val="baseline"/>
-      </w:rPr>
-    </w:lvl>
-    <w:lvl w:ilvl="6">
-      <w:start w:val="1"/>
-      <w:numFmt w:val="bullet"/>
-      <w:lvlText w:val="●"/>
-      <w:pPr>
-        <w:ind w:left="5400" w:firstLine="10440"/>
-      </w:pPr>
-      <w:rPr>
-        <w:rFonts w:cs="Arial" w:hAnsi="Arial" w:eastAsia="Arial" w:ascii="Arial"/>
-        <w:b w:val="0"/>
-        <w:i w:val="0"/>
-        <w:smallCaps w:val="0"/>
-        <w:strike w:val="0"/>
-        <w:color w:val="000000"/>
-        <w:sz w:val="24"/>
-        <w:u w:val="none"/>
-        <w:vertAlign w:val="baseline"/>
-      </w:rPr>
-    </w:lvl>
-    <w:lvl w:ilvl="7">
-      <w:start w:val="1"/>
-      <w:numFmt w:val="bullet"/>
-      <w:lvlText w:val="○"/>
-      <w:pPr>
-        <w:ind w:left="6120" w:firstLine="11880"/>
-      </w:pPr>
-      <w:rPr>
-        <w:rFonts w:cs="Arial" w:hAnsi="Arial" w:eastAsia="Arial" w:ascii="Arial"/>
-        <w:b w:val="0"/>
-        <w:i w:val="0"/>
-        <w:smallCaps w:val="0"/>
-        <w:strike w:val="0"/>
-        <w:color w:val="000000"/>
-        <w:sz w:val="24"/>
-        <w:u w:val="none"/>
-        <w:vertAlign w:val="baseline"/>
-      </w:rPr>
-    </w:lvl>
-    <w:lvl w:ilvl="8">
-      <w:start w:val="1"/>
-      <w:numFmt w:val="bullet"/>
-      <w:lvlText w:val="■"/>
-      <w:pPr>
-        <w:ind w:left="6840" w:firstLine="13320"/>
+      <w:lvlJc w:val="left"/>
+      <w:pPr>
+        <w:ind w:left="6480" w:firstLine="19080"/>
       </w:pPr>
       <w:rPr>
         <w:rFonts w:cs="Arial" w:hAnsi="Arial" w:eastAsia="Arial" w:ascii="Arial"/>
@@ -4467,15 +3770,6 @@
   </w:num>
   <w:num w:numId="8">
     <w:abstractNumId w:val="8"/>
-  </w:num>
-  <w:num w:numId="9">
-    <w:abstractNumId w:val="9"/>
-  </w:num>
-  <w:num w:numId="10">
-    <w:abstractNumId w:val="10"/>
-  </w:num>
-  <w:num w:numId="11">
-    <w:abstractNumId w:val="11"/>
   </w:num>
 </w:numbering>
 </file>
@@ -4508,7 +3802,7 @@
     <w:pPr>
       <w:spacing w:lineRule="auto" w:after="0" w:line="240" w:before="0"/>
       <w:ind w:left="0" w:firstLine="0" w:right="0"/>
-      <w:jc w:val="center"/>
+      <w:jc w:val="left"/>
     </w:pPr>
     <w:rPr>
       <w:rFonts w:cs="Times New Roman" w:hAnsi="Times New Roman" w:eastAsia="Times New Roman" w:ascii="Times New Roman"/>
@@ -4592,7 +3886,7 @@
     <w:pPr>
       <w:spacing w:lineRule="auto" w:after="0" w:line="240" w:before="0"/>
       <w:ind w:left="0" w:firstLine="0" w:right="0"/>
-      <w:jc w:val="center"/>
+      <w:jc w:val="left"/>
     </w:pPr>
     <w:rPr>
       <w:rFonts w:cs="Garamond" w:hAnsi="Garamond" w:eastAsia="Garamond" w:ascii="Garamond"/>
@@ -4613,7 +3907,7 @@
     <w:pPr>
       <w:spacing w:lineRule="auto" w:after="0" w:line="240" w:before="0"/>
       <w:ind w:left="0" w:firstLine="0" w:right="0"/>
-      <w:jc w:val="center"/>
+      <w:jc w:val="left"/>
     </w:pPr>
     <w:rPr>
       <w:rFonts w:cs="Garamond" w:hAnsi="Garamond" w:eastAsia="Garamond" w:ascii="Garamond"/>
@@ -4632,11 +3926,20 @@
     <w:basedOn w:val="Normal"/>
     <w:next w:val="Normal"/>
     <w:pPr>
-      <w:spacing w:lineRule="auto" w:after="120" w:before="480"/>
+      <w:spacing w:lineRule="auto" w:after="120" w:line="240" w:before="480"/>
+      <w:ind w:left="0" w:firstLine="0" w:right="0"/>
+      <w:jc w:val="left"/>
     </w:pPr>
     <w:rPr>
+      <w:rFonts w:cs="Times New Roman" w:hAnsi="Times New Roman" w:eastAsia="Times New Roman" w:ascii="Times New Roman"/>
       <w:b w:val="1"/>
+      <w:i w:val="0"/>
+      <w:smallCaps w:val="0"/>
+      <w:strike w:val="0"/>
+      <w:color w:val="000000"/>
       <w:sz w:val="72"/>
+      <w:u w:val="none"/>
+      <w:vertAlign w:val="baseline"/>
     </w:rPr>
   </w:style>
   <w:style w:styleId="Subtitle" w:type="paragraph">
@@ -4644,13 +3947,20 @@
     <w:basedOn w:val="Normal"/>
     <w:next w:val="Normal"/>
     <w:pPr>
-      <w:spacing w:lineRule="auto" w:after="80" w:before="360"/>
+      <w:spacing w:lineRule="auto" w:after="80" w:line="240" w:before="360"/>
+      <w:ind w:left="0" w:firstLine="0" w:right="0"/>
+      <w:jc w:val="left"/>
     </w:pPr>
     <w:rPr>
       <w:rFonts w:cs="Georgia" w:hAnsi="Georgia" w:eastAsia="Georgia" w:ascii="Georgia"/>
+      <w:b w:val="0"/>
       <w:i w:val="1"/>
+      <w:smallCaps w:val="0"/>
+      <w:strike w:val="0"/>
       <w:color w:val="666666"/>
       <w:sz w:val="48"/>
+      <w:u w:val="none"/>
+      <w:vertAlign w:val="baseline"/>
     </w:rPr>
   </w:style>
 </w:styles>

</xml_diff>